<commit_message>
Writing article and cartoon for today 2-7-2024
</commit_message>
<xml_diff>
--- a/Articles/2024/1-Flexbox/5-Flex-Box-Product-Page/5 Flex-box Product Page.docx
+++ b/Articles/2024/1-Flexbox/5-Flex-Box-Product-Page/5 Flex-box Product Page.docx
@@ -33,14 +33,22 @@
     </w:p>
     <w:p>
       <w:pPr>
-        <w:pStyle w:val="Heading1"/>
+        <w:rPr>
+          <w:rStyle w:val="Strong"/>
+        </w:rPr>
       </w:pPr>
       <w:r>
+        <w:rPr>
+          <w:rStyle w:val="Strong"/>
+        </w:rPr>
         <w:t>The HTML</w:t>
       </w:r>
     </w:p>
     <w:p>
       <w:r>
+        <w:rPr>
+          <w:noProof/>
+        </w:rPr>
         <w:drawing>
           <wp:inline distT="0" distB="0" distL="0" distR="0" wp14:anchorId="12D19A39" wp14:editId="5DFDBC56">
             <wp:extent cx="2438400" cy="1047750"/>
@@ -89,14 +97,20 @@
       <w:r>
         <w:t>Next thing that we will be doing is to give it a heading. This would reflect what we wanted to sell. I just put “Watches” in for the heading, but of course you can use anything here that you want.</w:t>
       </w:r>
-    </w:p>
-    <w:p>
-      <w:r>
+      <w:r>
+        <w:t xml:space="preserve"> Place this h1 above the navigation section.</w:t>
+      </w:r>
+    </w:p>
+    <w:p>
+      <w:r>
+        <w:rPr>
+          <w:noProof/>
+        </w:rPr>
         <w:drawing>
-          <wp:inline distT="0" distB="0" distL="0" distR="0" wp14:anchorId="4815C151" wp14:editId="7892C5CD">
-            <wp:extent cx="2324100" cy="1276350"/>
-            <wp:effectExtent l="0" t="0" r="0" b="0"/>
-            <wp:docPr id="78506658" name="Picture 1"/>
+          <wp:inline distT="0" distB="0" distL="0" distR="0" wp14:anchorId="435B9D73" wp14:editId="4324BF10">
+            <wp:extent cx="2333625" cy="1285875"/>
+            <wp:effectExtent l="0" t="0" r="9525" b="9525"/>
+            <wp:docPr id="1595408778" name="Picture 1"/>
             <wp:cNvGraphicFramePr>
               <a:graphicFrameLocks xmlns:a="http://schemas.openxmlformats.org/drawingml/2006/main" noChangeAspect="1"/>
             </wp:cNvGraphicFramePr>
@@ -104,30 +118,36 @@
               <a:graphicData uri="http://schemas.openxmlformats.org/drawingml/2006/picture">
                 <pic:pic xmlns:pic="http://schemas.openxmlformats.org/drawingml/2006/picture">
                   <pic:nvPicPr>
-                    <pic:cNvPr id="78506658" name=""/>
-                    <pic:cNvPicPr/>
+                    <pic:cNvPr id="0" name="Picture 1"/>
+                    <pic:cNvPicPr>
+                      <a:picLocks noChangeAspect="1" noChangeArrowheads="1"/>
+                    </pic:cNvPicPr>
                   </pic:nvPicPr>
-                  <pic:blipFill rotWithShape="1">
-                    <a:blip r:embed="rId6"/>
-                    <a:srcRect l="3557"/>
-                    <a:stretch/>
+                  <pic:blipFill>
+                    <a:blip r:embed="rId6">
+                      <a:extLst>
+                        <a:ext uri="{28A0092B-C50C-407E-A947-70E740481C1C}">
+                          <a14:useLocalDpi xmlns:a14="http://schemas.microsoft.com/office/drawing/2010/main" val="0"/>
+                        </a:ext>
+                      </a:extLst>
+                    </a:blip>
+                    <a:srcRect/>
+                    <a:stretch>
+                      <a:fillRect/>
+                    </a:stretch>
                   </pic:blipFill>
                   <pic:spPr bwMode="auto">
                     <a:xfrm>
                       <a:off x="0" y="0"/>
-                      <a:ext cx="2324424" cy="1276528"/>
+                      <a:ext cx="2333625" cy="1285875"/>
                     </a:xfrm>
                     <a:prstGeom prst="rect">
                       <a:avLst/>
                     </a:prstGeom>
+                    <a:noFill/>
                     <a:ln>
                       <a:noFill/>
                     </a:ln>
-                    <a:extLst>
-                      <a:ext uri="{53640926-AAD7-44D8-BBD7-CCE9431645EC}">
-                        <a14:shadowObscured xmlns:a14="http://schemas.microsoft.com/office/drawing/2010/main"/>
-                      </a:ext>
-                    </a:extLst>
                   </pic:spPr>
                 </pic:pic>
               </a:graphicData>
@@ -146,11 +166,14 @@
     </w:p>
     <w:p>
       <w:r>
+        <w:rPr>
+          <w:noProof/>
+        </w:rPr>
         <w:lastRenderedPageBreak/>
         <w:drawing>
-          <wp:inline distT="0" distB="0" distL="0" distR="0" wp14:anchorId="29ABF6DB" wp14:editId="4529FC0F">
-            <wp:extent cx="2514951" cy="1771897"/>
-            <wp:effectExtent l="0" t="0" r="0" b="0"/>
+          <wp:inline distT="0" distB="0" distL="0" distR="0" wp14:anchorId="29ABF6DB" wp14:editId="10306E56">
+            <wp:extent cx="2013519" cy="1771897"/>
+            <wp:effectExtent l="0" t="0" r="6350" b="0"/>
             <wp:docPr id="2052423723" name="Picture 1"/>
             <wp:cNvGraphicFramePr>
               <a:graphicFrameLocks xmlns:a="http://schemas.openxmlformats.org/drawingml/2006/main" noChangeAspect="1"/>
@@ -159,11 +182,17 @@
               <a:graphicData uri="http://schemas.openxmlformats.org/drawingml/2006/picture">
                 <pic:pic xmlns:pic="http://schemas.openxmlformats.org/drawingml/2006/picture">
                   <pic:nvPicPr>
-                    <pic:cNvPr id="2052423723" name=""/>
+                    <pic:cNvPr id="2052423723" name="Picture 1"/>
                     <pic:cNvPicPr/>
                   </pic:nvPicPr>
                   <pic:blipFill>
-                    <a:blip r:embed="rId7"/>
+                    <a:blip r:embed="rId7">
+                      <a:extLst>
+                        <a:ext uri="{28A0092B-C50C-407E-A947-70E740481C1C}">
+                          <a14:useLocalDpi xmlns:a14="http://schemas.microsoft.com/office/drawing/2010/main" val="0"/>
+                        </a:ext>
+                      </a:extLst>
+                    </a:blip>
                     <a:stretch>
                       <a:fillRect/>
                     </a:stretch>
@@ -171,7 +200,7 @@
                   <pic:spPr>
                     <a:xfrm>
                       <a:off x="0" y="0"/>
-                      <a:ext cx="2514951" cy="1771897"/>
+                      <a:ext cx="2013519" cy="1771897"/>
                     </a:xfrm>
                     <a:prstGeom prst="rect">
                       <a:avLst/>
@@ -217,18 +246,10 @@
     <w:p>
       <w:r>
         <w:rPr>
-          <w:rStyle w:val="BoldRedChar"/>
+          <w:noProof/>
         </w:rPr>
-        <w:t>Watch it,</w:t>
-      </w:r>
-      <w:r>
-        <w:t xml:space="preserve"> if you try and run things now you will see that our H1 tag is acting a bit weird. We will be fixing that.</w:t>
-      </w:r>
-    </w:p>
-    <w:p>
-      <w:r>
         <w:drawing>
-          <wp:inline distT="0" distB="0" distL="0" distR="0" wp14:anchorId="686FE5B4" wp14:editId="4F37E623">
+          <wp:inline distT="0" distB="0" distL="0" distR="0" wp14:anchorId="686FE5B4" wp14:editId="40963E55">
             <wp:extent cx="3591426" cy="4201111"/>
             <wp:effectExtent l="0" t="0" r="9525" b="9525"/>
             <wp:docPr id="2073303850" name="Picture 1"/>
@@ -282,9 +303,15 @@
     <w:p/>
     <w:p>
       <w:pPr>
-        <w:pStyle w:val="Heading1"/>
+        <w:rPr>
+          <w:rStyle w:val="Strong"/>
+        </w:rPr>
       </w:pPr>
       <w:r>
+        <w:rPr>
+          <w:rStyle w:val="Strong"/>
+        </w:rPr>
+        <w:lastRenderedPageBreak/>
         <w:t>The CSS</w:t>
       </w:r>
     </w:p>
@@ -303,6 +330,9 @@
     </w:p>
     <w:p>
       <w:r>
+        <w:rPr>
+          <w:noProof/>
+        </w:rPr>
         <w:drawing>
           <wp:inline distT="0" distB="0" distL="0" distR="0" wp14:anchorId="07A13922" wp14:editId="4F197CC8">
             <wp:extent cx="1762371" cy="1247949"/>
@@ -338,6 +368,411 @@
             </a:graphic>
           </wp:inline>
         </w:drawing>
+      </w:r>
+    </w:p>
+    <w:p>
+      <w:pPr>
+        <w:pStyle w:val="Heading2"/>
+      </w:pPr>
+      <w:r>
+        <w:t>The</w:t>
+      </w:r>
+      <w:r>
+        <w:t xml:space="preserve"> H1 tag</w:t>
+      </w:r>
+    </w:p>
+    <w:p>
+      <w:r>
+        <w:t xml:space="preserve">We are going to start by giving it a flex-grow value of 1. </w:t>
+      </w:r>
+    </w:p>
+    <w:p>
+      <w:r>
+        <w:drawing>
+          <wp:inline distT="0" distB="0" distL="0" distR="0" wp14:anchorId="0F3E2AE9" wp14:editId="5F00F459">
+            <wp:extent cx="1790950" cy="590632"/>
+            <wp:effectExtent l="0" t="0" r="0" b="0"/>
+            <wp:docPr id="53176419" name="Picture 1"/>
+            <wp:cNvGraphicFramePr>
+              <a:graphicFrameLocks xmlns:a="http://schemas.openxmlformats.org/drawingml/2006/main" noChangeAspect="1"/>
+            </wp:cNvGraphicFramePr>
+            <a:graphic xmlns:a="http://schemas.openxmlformats.org/drawingml/2006/main">
+              <a:graphicData uri="http://schemas.openxmlformats.org/drawingml/2006/picture">
+                <pic:pic xmlns:pic="http://schemas.openxmlformats.org/drawingml/2006/picture">
+                  <pic:nvPicPr>
+                    <pic:cNvPr id="53176419" name=""/>
+                    <pic:cNvPicPr/>
+                  </pic:nvPicPr>
+                  <pic:blipFill>
+                    <a:blip r:embed="rId10"/>
+                    <a:stretch>
+                      <a:fillRect/>
+                    </a:stretch>
+                  </pic:blipFill>
+                  <pic:spPr>
+                    <a:xfrm>
+                      <a:off x="0" y="0"/>
+                      <a:ext cx="1790950" cy="590632"/>
+                    </a:xfrm>
+                    <a:prstGeom prst="rect">
+                      <a:avLst/>
+                    </a:prstGeom>
+                  </pic:spPr>
+                </pic:pic>
+              </a:graphicData>
+            </a:graphic>
+          </wp:inline>
+        </w:drawing>
+      </w:r>
+    </w:p>
+    <w:p/>
+    <w:p>
+      <w:pPr>
+        <w:rPr>
+          <w:rStyle w:val="Strong"/>
+        </w:rPr>
+      </w:pPr>
+      <w:r>
+        <w:rPr>
+          <w:rStyle w:val="Strong"/>
+        </w:rPr>
+        <w:t xml:space="preserve">Setting </w:t>
+      </w:r>
+      <w:proofErr w:type="gramStart"/>
+      <w:r>
+        <w:rPr>
+          <w:rStyle w:val="Strong"/>
+        </w:rPr>
+        <w:t>the .sort</w:t>
+      </w:r>
+      <w:proofErr w:type="gramEnd"/>
+      <w:r>
+        <w:rPr>
+          <w:rStyle w:val="Strong"/>
+        </w:rPr>
+        <w:t xml:space="preserve"> div to flex</w:t>
+      </w:r>
+    </w:p>
+    <w:p>
+      <w:r>
+        <w:t xml:space="preserve">If you look at your html, you will see that we placed our two div options into another div with a class name </w:t>
+      </w:r>
+      <w:proofErr w:type="gramStart"/>
+      <w:r>
+        <w:t>of .sor</w:t>
+      </w:r>
+      <w:r>
+        <w:t>t</w:t>
+      </w:r>
+      <w:proofErr w:type="gramEnd"/>
+      <w:r>
+        <w:t>. We can nest our flex containers, which is just what we are doing with sort, this is because we will set sort to be displayed as flex, inside of the product-filter div that we have already designated as a flex container.</w:t>
+      </w:r>
+    </w:p>
+    <w:p>
+      <w:r>
+        <w:rPr>
+          <w:noProof/>
+        </w:rPr>
+        <w:drawing>
+          <wp:inline distT="0" distB="0" distL="0" distR="0" wp14:anchorId="01D34CB1" wp14:editId="4E75B73F">
+            <wp:extent cx="2105025" cy="1200150"/>
+            <wp:effectExtent l="0" t="0" r="9525" b="0"/>
+            <wp:docPr id="2135106889" name="Picture 2"/>
+            <wp:cNvGraphicFramePr>
+              <a:graphicFrameLocks xmlns:a="http://schemas.openxmlformats.org/drawingml/2006/main" noChangeAspect="1"/>
+            </wp:cNvGraphicFramePr>
+            <a:graphic xmlns:a="http://schemas.openxmlformats.org/drawingml/2006/main">
+              <a:graphicData uri="http://schemas.openxmlformats.org/drawingml/2006/picture">
+                <pic:pic xmlns:pic="http://schemas.openxmlformats.org/drawingml/2006/picture">
+                  <pic:nvPicPr>
+                    <pic:cNvPr id="2135106889" name="Picture 2135106889"/>
+                    <pic:cNvPicPr/>
+                  </pic:nvPicPr>
+                  <pic:blipFill>
+                    <a:blip r:embed="rId11">
+                      <a:extLst>
+                        <a:ext uri="{28A0092B-C50C-407E-A947-70E740481C1C}">
+                          <a14:useLocalDpi xmlns:a14="http://schemas.microsoft.com/office/drawing/2010/main" val="0"/>
+                        </a:ext>
+                      </a:extLst>
+                    </a:blip>
+                    <a:stretch>
+                      <a:fillRect/>
+                    </a:stretch>
+                  </pic:blipFill>
+                  <pic:spPr>
+                    <a:xfrm>
+                      <a:off x="0" y="0"/>
+                      <a:ext cx="2105025" cy="1200150"/>
+                    </a:xfrm>
+                    <a:prstGeom prst="rect">
+                      <a:avLst/>
+                    </a:prstGeom>
+                  </pic:spPr>
+                </pic:pic>
+              </a:graphicData>
+            </a:graphic>
+          </wp:inline>
+        </w:drawing>
+      </w:r>
+    </w:p>
+    <w:p/>
+    <w:p>
+      <w:pPr>
+        <w:rPr>
+          <w:rStyle w:val="Strong"/>
+        </w:rPr>
+      </w:pPr>
+      <w:r>
+        <w:rPr>
+          <w:rStyle w:val="Strong"/>
+        </w:rPr>
+        <w:t xml:space="preserve">The CSS for </w:t>
+      </w:r>
+      <w:proofErr w:type="gramStart"/>
+      <w:r>
+        <w:rPr>
+          <w:rStyle w:val="Strong"/>
+        </w:rPr>
+        <w:t>the .sort</w:t>
+      </w:r>
+      <w:proofErr w:type="gramEnd"/>
+    </w:p>
+    <w:p>
+      <w:pPr>
+        <w:rPr>
+          <w:rStyle w:val="Strong"/>
+        </w:rPr>
+      </w:pPr>
+      <w:r>
+        <w:rPr>
+          <w:rStyle w:val="Strong"/>
+        </w:rPr>
+        <w:drawing>
+          <wp:inline distT="0" distB="0" distL="0" distR="0" wp14:anchorId="2D6B8C4E" wp14:editId="11F25CD0">
+            <wp:extent cx="1409897" cy="571580"/>
+            <wp:effectExtent l="0" t="0" r="0" b="0"/>
+            <wp:docPr id="272580359" name="Picture 1"/>
+            <wp:cNvGraphicFramePr>
+              <a:graphicFrameLocks xmlns:a="http://schemas.openxmlformats.org/drawingml/2006/main" noChangeAspect="1"/>
+            </wp:cNvGraphicFramePr>
+            <a:graphic xmlns:a="http://schemas.openxmlformats.org/drawingml/2006/main">
+              <a:graphicData uri="http://schemas.openxmlformats.org/drawingml/2006/picture">
+                <pic:pic xmlns:pic="http://schemas.openxmlformats.org/drawingml/2006/picture">
+                  <pic:nvPicPr>
+                    <pic:cNvPr id="272580359" name=""/>
+                    <pic:cNvPicPr/>
+                  </pic:nvPicPr>
+                  <pic:blipFill>
+                    <a:blip r:embed="rId12"/>
+                    <a:stretch>
+                      <a:fillRect/>
+                    </a:stretch>
+                  </pic:blipFill>
+                  <pic:spPr>
+                    <a:xfrm>
+                      <a:off x="0" y="0"/>
+                      <a:ext cx="1409897" cy="571580"/>
+                    </a:xfrm>
+                    <a:prstGeom prst="rect">
+                      <a:avLst/>
+                    </a:prstGeom>
+                  </pic:spPr>
+                </pic:pic>
+              </a:graphicData>
+            </a:graphic>
+          </wp:inline>
+        </w:drawing>
+      </w:r>
+    </w:p>
+    <w:p>
+      <w:pPr>
+        <w:rPr>
+          <w:rStyle w:val="Strong"/>
+        </w:rPr>
+      </w:pPr>
+    </w:p>
+    <w:p>
+      <w:pPr>
+        <w:rPr>
+          <w:rStyle w:val="Strong"/>
+        </w:rPr>
+      </w:pPr>
+      <w:r>
+        <w:rPr>
+          <w:rStyle w:val="Strong"/>
+        </w:rPr>
+        <w:lastRenderedPageBreak/>
+        <w:t xml:space="preserve">Setting </w:t>
+      </w:r>
+      <w:proofErr w:type="gramStart"/>
+      <w:r>
+        <w:rPr>
+          <w:rStyle w:val="Strong"/>
+        </w:rPr>
+        <w:t>the .collection</w:t>
+      </w:r>
+      <w:proofErr w:type="gramEnd"/>
+      <w:r>
+        <w:rPr>
+          <w:rStyle w:val="Strong"/>
+        </w:rPr>
+        <w:t>-sort div</w:t>
+      </w:r>
+    </w:p>
+    <w:p>
+      <w:r>
+        <w:t>We are giving our drop-down options to display as flex, yes this is yet another flex container to be placed inside of the outer two containers. Then we want the labels of Filter by: and Sort by: to sit on top of the two dropdowns, so we set this container direction to be column. I also added a bit of padding so that the two widgets have a tiny bit of space between them.</w:t>
+      </w:r>
+    </w:p>
+    <w:p>
+      <w:pPr>
+        <w:rPr>
+          <w:rStyle w:val="Strong"/>
+        </w:rPr>
+      </w:pPr>
+      <w:r>
+        <w:rPr>
+          <w:rStyle w:val="Strong"/>
+        </w:rPr>
+        <w:drawing>
+          <wp:inline distT="0" distB="0" distL="0" distR="0" wp14:anchorId="346102D4" wp14:editId="2B58DBF9">
+            <wp:extent cx="2038349" cy="942975"/>
+            <wp:effectExtent l="0" t="0" r="635" b="0"/>
+            <wp:docPr id="1883365308" name="Picture 1"/>
+            <wp:cNvGraphicFramePr>
+              <a:graphicFrameLocks xmlns:a="http://schemas.openxmlformats.org/drawingml/2006/main" noChangeAspect="1"/>
+            </wp:cNvGraphicFramePr>
+            <a:graphic xmlns:a="http://schemas.openxmlformats.org/drawingml/2006/main">
+              <a:graphicData uri="http://schemas.openxmlformats.org/drawingml/2006/picture">
+                <pic:pic xmlns:pic="http://schemas.openxmlformats.org/drawingml/2006/picture">
+                  <pic:nvPicPr>
+                    <pic:cNvPr id="1883365308" name=""/>
+                    <pic:cNvPicPr/>
+                  </pic:nvPicPr>
+                  <pic:blipFill rotWithShape="1">
+                    <a:blip r:embed="rId13"/>
+                    <a:srcRect l="4036"/>
+                    <a:stretch/>
+                  </pic:blipFill>
+                  <pic:spPr bwMode="auto">
+                    <a:xfrm>
+                      <a:off x="0" y="0"/>
+                      <a:ext cx="2038634" cy="943107"/>
+                    </a:xfrm>
+                    <a:prstGeom prst="rect">
+                      <a:avLst/>
+                    </a:prstGeom>
+                    <a:ln>
+                      <a:noFill/>
+                    </a:ln>
+                    <a:extLst>
+                      <a:ext uri="{53640926-AAD7-44D8-BBD7-CCE9431645EC}">
+                        <a14:shadowObscured xmlns:a14="http://schemas.microsoft.com/office/drawing/2010/main"/>
+                      </a:ext>
+                    </a:extLst>
+                  </pic:spPr>
+                </pic:pic>
+              </a:graphicData>
+            </a:graphic>
+          </wp:inline>
+        </w:drawing>
+      </w:r>
+    </w:p>
+    <w:p>
+      <w:pPr>
+        <w:rPr>
+          <w:rStyle w:val="Strong"/>
+        </w:rPr>
+      </w:pPr>
+    </w:p>
+    <w:p>
+      <w:r>
+        <w:t>When we save, and run it in a browser, you should have this:</w:t>
+      </w:r>
+    </w:p>
+    <w:p>
+      <w:r>
+        <w:drawing>
+          <wp:inline distT="0" distB="0" distL="0" distR="0" wp14:anchorId="3FDDE32C" wp14:editId="1DB9EDE3">
+            <wp:extent cx="4972051" cy="1438275"/>
+            <wp:effectExtent l="38100" t="38100" r="95250" b="85725"/>
+            <wp:docPr id="226237510" name="Picture 1"/>
+            <wp:cNvGraphicFramePr>
+              <a:graphicFrameLocks xmlns:a="http://schemas.openxmlformats.org/drawingml/2006/main" noChangeAspect="1"/>
+            </wp:cNvGraphicFramePr>
+            <a:graphic xmlns:a="http://schemas.openxmlformats.org/drawingml/2006/main">
+              <a:graphicData uri="http://schemas.openxmlformats.org/drawingml/2006/picture">
+                <pic:pic xmlns:pic="http://schemas.openxmlformats.org/drawingml/2006/picture">
+                  <pic:nvPicPr>
+                    <pic:cNvPr id="226237510" name=""/>
+                    <pic:cNvPicPr/>
+                  </pic:nvPicPr>
+                  <pic:blipFill rotWithShape="1">
+                    <a:blip r:embed="rId14"/>
+                    <a:srcRect t="5031"/>
+                    <a:stretch/>
+                  </pic:blipFill>
+                  <pic:spPr bwMode="auto">
+                    <a:xfrm>
+                      <a:off x="0" y="0"/>
+                      <a:ext cx="4972744" cy="1438475"/>
+                    </a:xfrm>
+                    <a:prstGeom prst="rect">
+                      <a:avLst/>
+                    </a:prstGeom>
+                    <a:ln w="3175" cap="sq" cmpd="sng" algn="ctr">
+                      <a:solidFill>
+                        <a:srgbClr val="000000"/>
+                      </a:solidFill>
+                      <a:prstDash val="solid"/>
+                      <a:miter lim="800000"/>
+                      <a:headEnd type="none" w="med" len="med"/>
+                      <a:tailEnd type="none" w="med" len="med"/>
+                      <a:extLst>
+                        <a:ext uri="{C807C97D-BFC1-408E-A445-0C87EB9F89A2}">
+                          <ask:lineSketchStyleProps xmlns:ask="http://schemas.microsoft.com/office/drawing/2018/sketchyshapes" sd="0">
+                            <a:custGeom>
+                              <a:avLst/>
+                              <a:gdLst/>
+                              <a:ahLst/>
+                              <a:cxnLst/>
+                              <a:rect l="0" t="0" r="0" b="0"/>
+                              <a:pathLst/>
+                            </a:custGeom>
+                            <ask:type/>
+                          </ask:lineSketchStyleProps>
+                        </a:ext>
+                      </a:extLst>
+                    </a:ln>
+                    <a:effectLst>
+                      <a:outerShdw blurRad="50800" dist="38100" dir="2700000" algn="tl" rotWithShape="0">
+                        <a:srgbClr val="000000">
+                          <a:alpha val="43000"/>
+                        </a:srgbClr>
+                      </a:outerShdw>
+                    </a:effectLst>
+                    <a:extLst>
+                      <a:ext uri="{53640926-AAD7-44D8-BBD7-CCE9431645EC}">
+                        <a14:shadowObscured xmlns:a14="http://schemas.microsoft.com/office/drawing/2010/main"/>
+                      </a:ext>
+                    </a:extLst>
+                  </pic:spPr>
+                </pic:pic>
+              </a:graphicData>
+            </a:graphic>
+          </wp:inline>
+        </w:drawing>
+      </w:r>
+    </w:p>
+    <w:p/>
+    <w:p>
+      <w:pPr>
+        <w:pStyle w:val="Heading1"/>
+      </w:pPr>
+      <w:r>
+        <w:t>The Products Layout</w:t>
       </w:r>
     </w:p>
     <w:sectPr>

</xml_diff>

<commit_message>
Writing Article and Cartoon for Today 2-8-2024
</commit_message>
<xml_diff>
--- a/Articles/2024/1-Flexbox/5-Flex-Box-Product-Page/5 Flex-box Product Page.docx
+++ b/Articles/2024/1-Flexbox/5-Flex-Box-Product-Page/5 Flex-box Product Page.docx
@@ -219,28 +219,12 @@
         <w:t>Inside of the div “sort” which is our select widget, we are going to have two dropdown options. We will put each of these dropdown options</w:t>
       </w:r>
       <w:r>
-        <w:t xml:space="preserve"> in their own </w:t>
-      </w:r>
-      <w:proofErr w:type="spellStart"/>
-      <w:r>
-        <w:t>divs</w:t>
-      </w:r>
-      <w:proofErr w:type="spellEnd"/>
-      <w:r>
-        <w:t>, and give these two the class with the name of “collection-sort”</w:t>
-      </w:r>
-    </w:p>
-    <w:p>
-      <w:r>
-        <w:t xml:space="preserve">Each drop down will consist of a label, so we know what we are selecting and then the select-option, </w:t>
-      </w:r>
-      <w:proofErr w:type="gramStart"/>
-      <w:r>
-        <w:t>To</w:t>
-      </w:r>
-      <w:proofErr w:type="gramEnd"/>
-      <w:r>
-        <w:t xml:space="preserve"> create this, we will be putting the option tag with the value inside of a tag named select. </w:t>
+        <w:t xml:space="preserve"> in their own divs, and give these two the class with the name of “collection-sort”</w:t>
+      </w:r>
+    </w:p>
+    <w:p>
+      <w:r>
+        <w:t xml:space="preserve">Each drop down will consist of a label, so we know what we are selecting and then the select-option, To create this, we will be putting the option tag with the value inside of a tag named select. </w:t>
       </w:r>
     </w:p>
     <w:p>
@@ -317,15 +301,7 @@
     </w:p>
     <w:p>
       <w:r>
-        <w:t>Since, in the HTML, we placed this entire thing into the navigation, which we named “product-filter</w:t>
-      </w:r>
-      <w:proofErr w:type="gramStart"/>
-      <w:r>
-        <w:t>”,</w:t>
-      </w:r>
-      <w:proofErr w:type="gramEnd"/>
-      <w:r>
-        <w:t xml:space="preserve"> we will use that to be our flex element. So, we will set the display of product-filter to flex.</w:t>
+        <w:t>Since, in the HTML, we placed this entire thing into the navigation, which we named “product-filter”, we will use that to be our flex element. So, we will set the display of product-filter to flex.</w:t>
       </w:r>
     </w:p>
     <w:p>
@@ -370,61 +346,6 @@
         </w:drawing>
       </w:r>
     </w:p>
-    <w:p>
-      <w:pPr>
-        <w:pStyle w:val="Heading2"/>
-      </w:pPr>
-      <w:r>
-        <w:t>The</w:t>
-      </w:r>
-      <w:r>
-        <w:t xml:space="preserve"> H1 tag</w:t>
-      </w:r>
-    </w:p>
-    <w:p>
-      <w:r>
-        <w:t xml:space="preserve">We are going to start by giving it a flex-grow value of 1. </w:t>
-      </w:r>
-    </w:p>
-    <w:p>
-      <w:r>
-        <w:drawing>
-          <wp:inline distT="0" distB="0" distL="0" distR="0" wp14:anchorId="0F3E2AE9" wp14:editId="5F00F459">
-            <wp:extent cx="1790950" cy="590632"/>
-            <wp:effectExtent l="0" t="0" r="0" b="0"/>
-            <wp:docPr id="53176419" name="Picture 1"/>
-            <wp:cNvGraphicFramePr>
-              <a:graphicFrameLocks xmlns:a="http://schemas.openxmlformats.org/drawingml/2006/main" noChangeAspect="1"/>
-            </wp:cNvGraphicFramePr>
-            <a:graphic xmlns:a="http://schemas.openxmlformats.org/drawingml/2006/main">
-              <a:graphicData uri="http://schemas.openxmlformats.org/drawingml/2006/picture">
-                <pic:pic xmlns:pic="http://schemas.openxmlformats.org/drawingml/2006/picture">
-                  <pic:nvPicPr>
-                    <pic:cNvPr id="53176419" name=""/>
-                    <pic:cNvPicPr/>
-                  </pic:nvPicPr>
-                  <pic:blipFill>
-                    <a:blip r:embed="rId10"/>
-                    <a:stretch>
-                      <a:fillRect/>
-                    </a:stretch>
-                  </pic:blipFill>
-                  <pic:spPr>
-                    <a:xfrm>
-                      <a:off x="0" y="0"/>
-                      <a:ext cx="1790950" cy="590632"/>
-                    </a:xfrm>
-                    <a:prstGeom prst="rect">
-                      <a:avLst/>
-                    </a:prstGeom>
-                  </pic:spPr>
-                </pic:pic>
-              </a:graphicData>
-            </a:graphic>
-          </wp:inline>
-        </w:drawing>
-      </w:r>
-    </w:p>
     <w:p/>
     <w:p>
       <w:pPr>
@@ -436,37 +357,15 @@
         <w:rPr>
           <w:rStyle w:val="Strong"/>
         </w:rPr>
-        <w:t xml:space="preserve">Setting </w:t>
-      </w:r>
-      <w:proofErr w:type="gramStart"/>
-      <w:r>
-        <w:rPr>
-          <w:rStyle w:val="Strong"/>
-        </w:rPr>
-        <w:t>the .sort</w:t>
-      </w:r>
-      <w:proofErr w:type="gramEnd"/>
-      <w:r>
-        <w:rPr>
-          <w:rStyle w:val="Strong"/>
-        </w:rPr>
-        <w:t xml:space="preserve"> div to flex</w:t>
-      </w:r>
-    </w:p>
-    <w:p>
-      <w:r>
-        <w:t xml:space="preserve">If you look at your html, you will see that we placed our two div options into another div with a class name </w:t>
-      </w:r>
-      <w:proofErr w:type="gramStart"/>
-      <w:r>
-        <w:t>of .sor</w:t>
-      </w:r>
-      <w:r>
-        <w:t>t</w:t>
-      </w:r>
-      <w:proofErr w:type="gramEnd"/>
-      <w:r>
-        <w:t>. We can nest our flex containers, which is just what we are doing with sort, this is because we will set sort to be displayed as flex, inside of the product-filter div that we have already designated as a flex container.</w:t>
+        <w:t>Setting the .sort div to flex</w:t>
+      </w:r>
+    </w:p>
+    <w:p>
+      <w:r>
+        <w:t>If you look at your html, you will see that we placed our two div options into another div with a class name of .sor</w:t>
+      </w:r>
+      <w:r>
+        <w:t>t. We can nest our flex containers, which is just what we are doing with sort, this is because we will set sort to be displayed as flex, inside of the product-filter div that we have already designated as a flex container.</w:t>
       </w:r>
     </w:p>
     <w:p>
@@ -490,7 +389,7 @@
                     <pic:cNvPicPr/>
                   </pic:nvPicPr>
                   <pic:blipFill>
-                    <a:blip r:embed="rId11">
+                    <a:blip r:embed="rId10">
                       <a:extLst>
                         <a:ext uri="{28A0092B-C50C-407E-A947-70E740481C1C}">
                           <a14:useLocalDpi xmlns:a14="http://schemas.microsoft.com/office/drawing/2010/main" val="0"/>
@@ -528,16 +427,8 @@
         <w:rPr>
           <w:rStyle w:val="Strong"/>
         </w:rPr>
-        <w:t xml:space="preserve">The CSS for </w:t>
-      </w:r>
-      <w:proofErr w:type="gramStart"/>
-      <w:r>
-        <w:rPr>
-          <w:rStyle w:val="Strong"/>
-        </w:rPr>
-        <w:t>the .sort</w:t>
-      </w:r>
-      <w:proofErr w:type="gramEnd"/>
+        <w:t>The CSS for the .sort</w:t>
+      </w:r>
     </w:p>
     <w:p>
       <w:pPr>
@@ -548,6 +439,7 @@
       <w:r>
         <w:rPr>
           <w:rStyle w:val="Strong"/>
+          <w:noProof/>
         </w:rPr>
         <w:drawing>
           <wp:inline distT="0" distB="0" distL="0" distR="0" wp14:anchorId="2D6B8C4E" wp14:editId="11F25CD0">
@@ -565,7 +457,7 @@
                     <pic:cNvPicPr/>
                   </pic:nvPicPr>
                   <pic:blipFill>
-                    <a:blip r:embed="rId12"/>
+                    <a:blip r:embed="rId11"/>
                     <a:stretch>
                       <a:fillRect/>
                     </a:stretch>
@@ -603,22 +495,7 @@
         <w:rPr>
           <w:rStyle w:val="Strong"/>
         </w:rPr>
-        <w:lastRenderedPageBreak/>
-        <w:t xml:space="preserve">Setting </w:t>
-      </w:r>
-      <w:proofErr w:type="gramStart"/>
-      <w:r>
-        <w:rPr>
-          <w:rStyle w:val="Strong"/>
-        </w:rPr>
-        <w:t>the .collection</w:t>
-      </w:r>
-      <w:proofErr w:type="gramEnd"/>
-      <w:r>
-        <w:rPr>
-          <w:rStyle w:val="Strong"/>
-        </w:rPr>
-        <w:t>-sort div</w:t>
+        <w:t>Setting the .collection-sort div</w:t>
       </w:r>
     </w:p>
     <w:p>
@@ -635,7 +512,9 @@
       <w:r>
         <w:rPr>
           <w:rStyle w:val="Strong"/>
+          <w:noProof/>
         </w:rPr>
+        <w:lastRenderedPageBreak/>
         <w:drawing>
           <wp:inline distT="0" distB="0" distL="0" distR="0" wp14:anchorId="346102D4" wp14:editId="2B58DBF9">
             <wp:extent cx="2038349" cy="942975"/>
@@ -652,7 +531,7 @@
                     <pic:cNvPicPr/>
                   </pic:nvPicPr>
                   <pic:blipFill rotWithShape="1">
-                    <a:blip r:embed="rId13"/>
+                    <a:blip r:embed="rId12"/>
                     <a:srcRect l="4036"/>
                     <a:stretch/>
                   </pic:blipFill>
@@ -694,6 +573,9 @@
     </w:p>
     <w:p>
       <w:r>
+        <w:rPr>
+          <w:noProof/>
+        </w:rPr>
         <w:drawing>
           <wp:inline distT="0" distB="0" distL="0" distR="0" wp14:anchorId="3FDDE32C" wp14:editId="1DB9EDE3">
             <wp:extent cx="4972051" cy="1438275"/>
@@ -710,7 +592,7 @@
                     <pic:cNvPicPr/>
                   </pic:nvPicPr>
                   <pic:blipFill rotWithShape="1">
-                    <a:blip r:embed="rId14"/>
+                    <a:blip r:embed="rId13"/>
                     <a:srcRect t="5031"/>
                     <a:stretch/>
                   </pic:blipFill>
@@ -775,6 +657,566 @@
         <w:t>The Products Layout</w:t>
       </w:r>
     </w:p>
+    <w:p>
+      <w:pPr>
+        <w:rPr>
+          <w:rStyle w:val="IntenseEmphasis"/>
+        </w:rPr>
+      </w:pPr>
+      <w:r>
+        <w:rPr>
+          <w:rStyle w:val="BoldRedChar"/>
+        </w:rPr>
+        <w:t>Note-</w:t>
+      </w:r>
+      <w:r>
+        <w:t xml:space="preserve"> </w:t>
+      </w:r>
+      <w:r>
+        <w:rPr>
+          <w:rStyle w:val="IntenseEmphasis"/>
+        </w:rPr>
+        <w:t>You want to make sure that all of your product images are the same size. Create a background image, the size that you want. Slide all of your products onto this background image, one by one, and then save your images.</w:t>
+      </w:r>
+    </w:p>
+    <w:p>
+      <w:pPr>
+        <w:pStyle w:val="Heading3"/>
+      </w:pPr>
+      <w:r>
+        <w:t>The HTML</w:t>
+      </w:r>
+    </w:p>
+    <w:p>
+      <w:r>
+        <w:t>In the html, right under the navigation section, we want to create our product display for the page</w:t>
+      </w:r>
+    </w:p>
+    <w:p>
+      <w:r>
+        <w:rPr>
+          <w:noProof/>
+        </w:rPr>
+        <w:drawing>
+          <wp:inline distT="0" distB="0" distL="0" distR="0" wp14:anchorId="3AF79F53" wp14:editId="5E71A8E5">
+            <wp:extent cx="2305372" cy="1114580"/>
+            <wp:effectExtent l="0" t="0" r="0" b="0"/>
+            <wp:docPr id="1462441668" name="Picture 1"/>
+            <wp:cNvGraphicFramePr>
+              <a:graphicFrameLocks xmlns:a="http://schemas.openxmlformats.org/drawingml/2006/main" noChangeAspect="1"/>
+            </wp:cNvGraphicFramePr>
+            <a:graphic xmlns:a="http://schemas.openxmlformats.org/drawingml/2006/main">
+              <a:graphicData uri="http://schemas.openxmlformats.org/drawingml/2006/picture">
+                <pic:pic xmlns:pic="http://schemas.openxmlformats.org/drawingml/2006/picture">
+                  <pic:nvPicPr>
+                    <pic:cNvPr id="1462441668" name="Picture 1"/>
+                    <pic:cNvPicPr/>
+                  </pic:nvPicPr>
+                  <pic:blipFill>
+                    <a:blip r:embed="rId14">
+                      <a:extLst>
+                        <a:ext uri="{28A0092B-C50C-407E-A947-70E740481C1C}">
+                          <a14:useLocalDpi xmlns:a14="http://schemas.microsoft.com/office/drawing/2010/main" val="0"/>
+                        </a:ext>
+                      </a:extLst>
+                    </a:blip>
+                    <a:stretch>
+                      <a:fillRect/>
+                    </a:stretch>
+                  </pic:blipFill>
+                  <pic:spPr>
+                    <a:xfrm>
+                      <a:off x="0" y="0"/>
+                      <a:ext cx="2305372" cy="1114580"/>
+                    </a:xfrm>
+                    <a:prstGeom prst="rect">
+                      <a:avLst/>
+                    </a:prstGeom>
+                  </pic:spPr>
+                </pic:pic>
+              </a:graphicData>
+            </a:graphic>
+          </wp:inline>
+        </w:drawing>
+      </w:r>
+    </w:p>
+    <w:p>
+      <w:r>
+        <w:t>Inside of this section tag, we want to start adding the images and descriptions of our products. We will start with just one, and then work from there.</w:t>
+      </w:r>
+    </w:p>
+    <w:p>
+      <w:r>
+        <w:rPr>
+          <w:noProof/>
+        </w:rPr>
+        <w:lastRenderedPageBreak/>
+        <w:drawing>
+          <wp:inline distT="0" distB="0" distL="0" distR="0" wp14:anchorId="618B5279" wp14:editId="0E01B977">
+            <wp:extent cx="2933700" cy="2085975"/>
+            <wp:effectExtent l="0" t="0" r="0" b="9525"/>
+            <wp:docPr id="832296430" name="Picture 1"/>
+            <wp:cNvGraphicFramePr>
+              <a:graphicFrameLocks xmlns:a="http://schemas.openxmlformats.org/drawingml/2006/main" noChangeAspect="1"/>
+            </wp:cNvGraphicFramePr>
+            <a:graphic xmlns:a="http://schemas.openxmlformats.org/drawingml/2006/main">
+              <a:graphicData uri="http://schemas.openxmlformats.org/drawingml/2006/picture">
+                <pic:pic xmlns:pic="http://schemas.openxmlformats.org/drawingml/2006/picture">
+                  <pic:nvPicPr>
+                    <pic:cNvPr id="832296430" name="Picture 832296430"/>
+                    <pic:cNvPicPr/>
+                  </pic:nvPicPr>
+                  <pic:blipFill>
+                    <a:blip r:embed="rId15">
+                      <a:extLst>
+                        <a:ext uri="{28A0092B-C50C-407E-A947-70E740481C1C}">
+                          <a14:useLocalDpi xmlns:a14="http://schemas.microsoft.com/office/drawing/2010/main" val="0"/>
+                        </a:ext>
+                      </a:extLst>
+                    </a:blip>
+                    <a:stretch>
+                      <a:fillRect/>
+                    </a:stretch>
+                  </pic:blipFill>
+                  <pic:spPr>
+                    <a:xfrm>
+                      <a:off x="0" y="0"/>
+                      <a:ext cx="2933700" cy="2085975"/>
+                    </a:xfrm>
+                    <a:prstGeom prst="rect">
+                      <a:avLst/>
+                    </a:prstGeom>
+                  </pic:spPr>
+                </pic:pic>
+              </a:graphicData>
+            </a:graphic>
+          </wp:inline>
+        </w:drawing>
+      </w:r>
+    </w:p>
+    <w:p/>
+    <w:p>
+      <w:pPr>
+        <w:rPr>
+          <w:rStyle w:val="IntenseEmphasis"/>
+        </w:rPr>
+      </w:pPr>
+      <w:r>
+        <w:rPr>
+          <w:rStyle w:val="BoldRedChar"/>
+        </w:rPr>
+        <w:t>Note-</w:t>
+      </w:r>
+      <w:r>
+        <w:t xml:space="preserve"> </w:t>
+      </w:r>
+      <w:r>
+        <w:rPr>
+          <w:rStyle w:val="IntenseEmphasis"/>
+        </w:rPr>
+        <w:t>You will probably want to link this card somewhere to an individual product page. you could add a button in the info, link the titles, or even wrap the entire card in an anchor tag.</w:t>
+      </w:r>
+    </w:p>
+    <w:p/>
+    <w:p>
+      <w:r>
+        <w:t>Right below the section that we highlighted in yellow and before the closing section tag is where you will want to add additional products</w:t>
+      </w:r>
+      <w:r>
+        <w:t>.</w:t>
+      </w:r>
+    </w:p>
+    <w:p>
+      <w:r>
+        <w:t>Now you want to add that yellow section, to create 9 more cards to work with.</w:t>
+      </w:r>
+      <w:r>
+        <w:t xml:space="preserve"> Remember that this is the tag that you are putting all of those product cards into. This section was placed under the navigation</w:t>
+      </w:r>
+    </w:p>
+    <w:p>
+      <w:r>
+        <w:rPr>
+          <w:noProof/>
+        </w:rPr>
+        <w:drawing>
+          <wp:inline distT="0" distB="0" distL="0" distR="0" wp14:anchorId="470A3E81" wp14:editId="6F0CC7A8">
+            <wp:extent cx="2305372" cy="1114580"/>
+            <wp:effectExtent l="0" t="0" r="0" b="0"/>
+            <wp:docPr id="49970815" name="Picture 1"/>
+            <wp:cNvGraphicFramePr>
+              <a:graphicFrameLocks xmlns:a="http://schemas.openxmlformats.org/drawingml/2006/main" noChangeAspect="1"/>
+            </wp:cNvGraphicFramePr>
+            <a:graphic xmlns:a="http://schemas.openxmlformats.org/drawingml/2006/main">
+              <a:graphicData uri="http://schemas.openxmlformats.org/drawingml/2006/picture">
+                <pic:pic xmlns:pic="http://schemas.openxmlformats.org/drawingml/2006/picture">
+                  <pic:nvPicPr>
+                    <pic:cNvPr id="1462441668" name="Picture 1"/>
+                    <pic:cNvPicPr/>
+                  </pic:nvPicPr>
+                  <pic:blipFill>
+                    <a:blip r:embed="rId14">
+                      <a:extLst>
+                        <a:ext uri="{28A0092B-C50C-407E-A947-70E740481C1C}">
+                          <a14:useLocalDpi xmlns:a14="http://schemas.microsoft.com/office/drawing/2010/main" val="0"/>
+                        </a:ext>
+                      </a:extLst>
+                    </a:blip>
+                    <a:stretch>
+                      <a:fillRect/>
+                    </a:stretch>
+                  </pic:blipFill>
+                  <pic:spPr>
+                    <a:xfrm>
+                      <a:off x="0" y="0"/>
+                      <a:ext cx="2305372" cy="1114580"/>
+                    </a:xfrm>
+                    <a:prstGeom prst="rect">
+                      <a:avLst/>
+                    </a:prstGeom>
+                  </pic:spPr>
+                </pic:pic>
+              </a:graphicData>
+            </a:graphic>
+          </wp:inline>
+        </w:drawing>
+      </w:r>
+    </w:p>
+    <w:p>
+      <w:pPr>
+        <w:rPr>
+          <w:rStyle w:val="Strong"/>
+        </w:rPr>
+      </w:pPr>
+      <w:r>
+        <w:rPr>
+          <w:rStyle w:val="Strong"/>
+        </w:rPr>
+        <w:t>The CSS for the .products section</w:t>
+      </w:r>
+    </w:p>
+    <w:p>
+      <w:r>
+        <w:t>Before you set the following rules for the .products section, you will find that the products are just dropping down in a single column. That is because it was following the rule that you had set for the dropdown box in the navigation, which was with a flex direction of column. We want this to do something different so we will be giving it, its own flex container and setting that container to have its contents wrap.</w:t>
+      </w:r>
+    </w:p>
+    <w:p>
+      <w:r>
+        <w:rPr>
+          <w:noProof/>
+        </w:rPr>
+        <w:drawing>
+          <wp:inline distT="0" distB="0" distL="0" distR="0" wp14:anchorId="7C7256CC" wp14:editId="68BF1A1E">
+            <wp:extent cx="1600200" cy="981075"/>
+            <wp:effectExtent l="0" t="0" r="0" b="9525"/>
+            <wp:docPr id="1234563184" name="Picture 1"/>
+            <wp:cNvGraphicFramePr>
+              <a:graphicFrameLocks xmlns:a="http://schemas.openxmlformats.org/drawingml/2006/main" noChangeAspect="1"/>
+            </wp:cNvGraphicFramePr>
+            <a:graphic xmlns:a="http://schemas.openxmlformats.org/drawingml/2006/main">
+              <a:graphicData uri="http://schemas.openxmlformats.org/drawingml/2006/picture">
+                <pic:pic xmlns:pic="http://schemas.openxmlformats.org/drawingml/2006/picture">
+                  <pic:nvPicPr>
+                    <pic:cNvPr id="0" name="Picture 1"/>
+                    <pic:cNvPicPr>
+                      <a:picLocks noChangeAspect="1" noChangeArrowheads="1"/>
+                    </pic:cNvPicPr>
+                  </pic:nvPicPr>
+                  <pic:blipFill>
+                    <a:blip r:embed="rId16">
+                      <a:extLst>
+                        <a:ext uri="{28A0092B-C50C-407E-A947-70E740481C1C}">
+                          <a14:useLocalDpi xmlns:a14="http://schemas.microsoft.com/office/drawing/2010/main" val="0"/>
+                        </a:ext>
+                      </a:extLst>
+                    </a:blip>
+                    <a:srcRect/>
+                    <a:stretch>
+                      <a:fillRect/>
+                    </a:stretch>
+                  </pic:blipFill>
+                  <pic:spPr bwMode="auto">
+                    <a:xfrm>
+                      <a:off x="0" y="0"/>
+                      <a:ext cx="1600200" cy="981075"/>
+                    </a:xfrm>
+                    <a:prstGeom prst="rect">
+                      <a:avLst/>
+                    </a:prstGeom>
+                    <a:noFill/>
+                    <a:ln>
+                      <a:noFill/>
+                    </a:ln>
+                  </pic:spPr>
+                </pic:pic>
+              </a:graphicData>
+            </a:graphic>
+          </wp:inline>
+        </w:drawing>
+      </w:r>
+    </w:p>
+    <w:p>
+      <w:r>
+        <w:lastRenderedPageBreak/>
+        <w:t>As you can see, here the products are no longer in a single column, and now the products will wrap, when the page is widened or narrowed.</w:t>
+      </w:r>
+    </w:p>
+    <w:p/>
+    <w:p>
+      <w:r>
+        <w:drawing>
+          <wp:inline distT="0" distB="0" distL="0" distR="0" wp14:anchorId="311D2207" wp14:editId="45370E45">
+            <wp:extent cx="5943600" cy="2658745"/>
+            <wp:effectExtent l="0" t="0" r="0" b="8255"/>
+            <wp:docPr id="486180899" name="Picture 1"/>
+            <wp:cNvGraphicFramePr>
+              <a:graphicFrameLocks xmlns:a="http://schemas.openxmlformats.org/drawingml/2006/main" noChangeAspect="1"/>
+            </wp:cNvGraphicFramePr>
+            <a:graphic xmlns:a="http://schemas.openxmlformats.org/drawingml/2006/main">
+              <a:graphicData uri="http://schemas.openxmlformats.org/drawingml/2006/picture">
+                <pic:pic xmlns:pic="http://schemas.openxmlformats.org/drawingml/2006/picture">
+                  <pic:nvPicPr>
+                    <pic:cNvPr id="486180899" name=""/>
+                    <pic:cNvPicPr/>
+                  </pic:nvPicPr>
+                  <pic:blipFill>
+                    <a:blip r:embed="rId17"/>
+                    <a:stretch>
+                      <a:fillRect/>
+                    </a:stretch>
+                  </pic:blipFill>
+                  <pic:spPr>
+                    <a:xfrm>
+                      <a:off x="0" y="0"/>
+                      <a:ext cx="5943600" cy="2658745"/>
+                    </a:xfrm>
+                    <a:prstGeom prst="rect">
+                      <a:avLst/>
+                    </a:prstGeom>
+                  </pic:spPr>
+                </pic:pic>
+              </a:graphicData>
+            </a:graphic>
+          </wp:inline>
+        </w:drawing>
+      </w:r>
+    </w:p>
+    <w:p/>
+    <w:p>
+      <w:r>
+        <w:t>Using flex-wrap: wrap will force the items onto the next row, once the page is narrowed enough that it does not fit.</w:t>
+      </w:r>
+    </w:p>
+    <w:p/>
+    <w:p>
+      <w:pPr>
+        <w:pStyle w:val="Heading2"/>
+      </w:pPr>
+      <w:r>
+        <w:t xml:space="preserve">Using Flex grow </w:t>
+      </w:r>
+    </w:p>
+    <w:p>
+      <w:r>
+        <w:t>We want to take further control on how things move on the page by taking advantage of flex-grow. We will start out by placing everything on one row by simply setting flex-grow:1;</w:t>
+      </w:r>
+      <w:r>
+        <w:t xml:space="preserve"> This will be done on each one of the product cards</w:t>
+      </w:r>
+    </w:p>
+    <w:p>
+      <w:r>
+        <w:t>To do this, we want to add some more properties to the .products rule. Like this:</w:t>
+      </w:r>
+    </w:p>
+    <w:p>
+      <w:r>
+        <w:drawing>
+          <wp:inline distT="0" distB="0" distL="0" distR="0" wp14:anchorId="1B004FEA" wp14:editId="76067DD9">
+            <wp:extent cx="1905266" cy="1362265"/>
+            <wp:effectExtent l="0" t="0" r="0" b="9525"/>
+            <wp:docPr id="1123816149" name="Picture 1"/>
+            <wp:cNvGraphicFramePr>
+              <a:graphicFrameLocks xmlns:a="http://schemas.openxmlformats.org/drawingml/2006/main" noChangeAspect="1"/>
+            </wp:cNvGraphicFramePr>
+            <a:graphic xmlns:a="http://schemas.openxmlformats.org/drawingml/2006/main">
+              <a:graphicData uri="http://schemas.openxmlformats.org/drawingml/2006/picture">
+                <pic:pic xmlns:pic="http://schemas.openxmlformats.org/drawingml/2006/picture">
+                  <pic:nvPicPr>
+                    <pic:cNvPr id="1123816149" name=""/>
+                    <pic:cNvPicPr/>
+                  </pic:nvPicPr>
+                  <pic:blipFill>
+                    <a:blip r:embed="rId18"/>
+                    <a:stretch>
+                      <a:fillRect/>
+                    </a:stretch>
+                  </pic:blipFill>
+                  <pic:spPr>
+                    <a:xfrm>
+                      <a:off x="0" y="0"/>
+                      <a:ext cx="1905266" cy="1362265"/>
+                    </a:xfrm>
+                    <a:prstGeom prst="rect">
+                      <a:avLst/>
+                    </a:prstGeom>
+                  </pic:spPr>
+                </pic:pic>
+              </a:graphicData>
+            </a:graphic>
+          </wp:inline>
+        </w:drawing>
+      </w:r>
+    </w:p>
+    <w:p/>
+    <w:p>
+      <w:r>
+        <w:lastRenderedPageBreak/>
+        <w:t>Now we want to add a bit of the padding. The padding will actually go on the .product-card rule. I am only adding a 1% padding to my cards, so they have just a bit of space between them.</w:t>
+      </w:r>
+    </w:p>
+    <w:p>
+      <w:r>
+        <w:drawing>
+          <wp:inline distT="0" distB="0" distL="0" distR="0" wp14:anchorId="019514A2" wp14:editId="76E547B3">
+            <wp:extent cx="1343025" cy="752475"/>
+            <wp:effectExtent l="0" t="0" r="9525" b="9525"/>
+            <wp:docPr id="801474023" name="Picture 1"/>
+            <wp:cNvGraphicFramePr>
+              <a:graphicFrameLocks xmlns:a="http://schemas.openxmlformats.org/drawingml/2006/main" noChangeAspect="1"/>
+            </wp:cNvGraphicFramePr>
+            <a:graphic xmlns:a="http://schemas.openxmlformats.org/drawingml/2006/main">
+              <a:graphicData uri="http://schemas.openxmlformats.org/drawingml/2006/picture">
+                <pic:pic xmlns:pic="http://schemas.openxmlformats.org/drawingml/2006/picture">
+                  <pic:nvPicPr>
+                    <pic:cNvPr id="801474023" name=""/>
+                    <pic:cNvPicPr/>
+                  </pic:nvPicPr>
+                  <pic:blipFill rotWithShape="1">
+                    <a:blip r:embed="rId19"/>
+                    <a:srcRect l="4082"/>
+                    <a:stretch/>
+                  </pic:blipFill>
+                  <pic:spPr bwMode="auto">
+                    <a:xfrm>
+                      <a:off x="0" y="0"/>
+                      <a:ext cx="1343212" cy="752580"/>
+                    </a:xfrm>
+                    <a:prstGeom prst="rect">
+                      <a:avLst/>
+                    </a:prstGeom>
+                    <a:ln>
+                      <a:noFill/>
+                    </a:ln>
+                    <a:extLst>
+                      <a:ext uri="{53640926-AAD7-44D8-BBD7-CCE9431645EC}">
+                        <a14:shadowObscured xmlns:a14="http://schemas.microsoft.com/office/drawing/2010/main"/>
+                      </a:ext>
+                    </a:extLst>
+                  </pic:spPr>
+                </pic:pic>
+              </a:graphicData>
+            </a:graphic>
+          </wp:inline>
+        </w:drawing>
+      </w:r>
+    </w:p>
+    <w:p/>
+    <w:p>
+      <w:r>
+        <w:drawing>
+          <wp:inline distT="0" distB="0" distL="0" distR="0" wp14:anchorId="20C4D7E1" wp14:editId="540CF0B4">
+            <wp:extent cx="5943600" cy="5055235"/>
+            <wp:effectExtent l="0" t="0" r="0" b="0"/>
+            <wp:docPr id="1555698531" name="Picture 1"/>
+            <wp:cNvGraphicFramePr>
+              <a:graphicFrameLocks xmlns:a="http://schemas.openxmlformats.org/drawingml/2006/main" noChangeAspect="1"/>
+            </wp:cNvGraphicFramePr>
+            <a:graphic xmlns:a="http://schemas.openxmlformats.org/drawingml/2006/main">
+              <a:graphicData uri="http://schemas.openxmlformats.org/drawingml/2006/picture">
+                <pic:pic xmlns:pic="http://schemas.openxmlformats.org/drawingml/2006/picture">
+                  <pic:nvPicPr>
+                    <pic:cNvPr id="1555698531" name=""/>
+                    <pic:cNvPicPr/>
+                  </pic:nvPicPr>
+                  <pic:blipFill>
+                    <a:blip r:embed="rId20"/>
+                    <a:stretch>
+                      <a:fillRect/>
+                    </a:stretch>
+                  </pic:blipFill>
+                  <pic:spPr>
+                    <a:xfrm>
+                      <a:off x="0" y="0"/>
+                      <a:ext cx="5943600" cy="5055235"/>
+                    </a:xfrm>
+                    <a:prstGeom prst="rect">
+                      <a:avLst/>
+                    </a:prstGeom>
+                  </pic:spPr>
+                </pic:pic>
+              </a:graphicData>
+            </a:graphic>
+          </wp:inline>
+        </w:drawing>
+      </w:r>
+    </w:p>
+    <w:p/>
+    <w:p>
+      <w:pPr>
+        <w:pStyle w:val="Heading2"/>
+      </w:pPr>
+      <w:r>
+        <w:t>Restrict Maximum Size of Images</w:t>
+      </w:r>
+    </w:p>
+    <w:p>
+      <w:r>
+        <w:t>You do not want your images growing too large and distorting. To prevent this, we can add this code to our CSS</w:t>
+      </w:r>
+    </w:p>
+    <w:p>
+      <w:r>
+        <w:lastRenderedPageBreak/>
+        <w:drawing>
+          <wp:inline distT="0" distB="0" distL="0" distR="0" wp14:anchorId="3A8DEBF8" wp14:editId="71A25BF6">
+            <wp:extent cx="1524213" cy="647790"/>
+            <wp:effectExtent l="0" t="0" r="0" b="0"/>
+            <wp:docPr id="1034065246" name="Picture 1"/>
+            <wp:cNvGraphicFramePr>
+              <a:graphicFrameLocks xmlns:a="http://schemas.openxmlformats.org/drawingml/2006/main" noChangeAspect="1"/>
+            </wp:cNvGraphicFramePr>
+            <a:graphic xmlns:a="http://schemas.openxmlformats.org/drawingml/2006/main">
+              <a:graphicData uri="http://schemas.openxmlformats.org/drawingml/2006/picture">
+                <pic:pic xmlns:pic="http://schemas.openxmlformats.org/drawingml/2006/picture">
+                  <pic:nvPicPr>
+                    <pic:cNvPr id="1034065246" name=""/>
+                    <pic:cNvPicPr/>
+                  </pic:nvPicPr>
+                  <pic:blipFill>
+                    <a:blip r:embed="rId21"/>
+                    <a:stretch>
+                      <a:fillRect/>
+                    </a:stretch>
+                  </pic:blipFill>
+                  <pic:spPr>
+                    <a:xfrm>
+                      <a:off x="0" y="0"/>
+                      <a:ext cx="1524213" cy="647790"/>
+                    </a:xfrm>
+                    <a:prstGeom prst="rect">
+                      <a:avLst/>
+                    </a:prstGeom>
+                  </pic:spPr>
+                </pic:pic>
+              </a:graphicData>
+            </a:graphic>
+          </wp:inline>
+        </w:drawing>
+      </w:r>
+    </w:p>
+    <w:p/>
+    <w:p/>
     <w:sectPr>
       <w:pgSz w:w="12240" w:h="15840"/>
       <w:pgMar w:top="1440" w:right="1440" w:bottom="1440" w:left="1440" w:header="720" w:footer="720" w:gutter="0"/>

</xml_diff>

<commit_message>
Writing Article and Today's Cartoon 2-9-2024
</commit_message>
<xml_diff>
--- a/Articles/2024/1-Flexbox/5-Flex-Box-Product-Page/5 Flex-box Product Page.docx
+++ b/Articles/2024/1-Flexbox/5-Flex-Box-Product-Page/5 Flex-box Product Page.docx
@@ -219,12 +219,28 @@
         <w:t>Inside of the div “sort” which is our select widget, we are going to have two dropdown options. We will put each of these dropdown options</w:t>
       </w:r>
       <w:r>
-        <w:t xml:space="preserve"> in their own divs, and give these two the class with the name of “collection-sort”</w:t>
-      </w:r>
-    </w:p>
-    <w:p>
-      <w:r>
-        <w:t xml:space="preserve">Each drop down will consist of a label, so we know what we are selecting and then the select-option, To create this, we will be putting the option tag with the value inside of a tag named select. </w:t>
+        <w:t xml:space="preserve"> in their own </w:t>
+      </w:r>
+      <w:proofErr w:type="spellStart"/>
+      <w:r>
+        <w:t>divs</w:t>
+      </w:r>
+      <w:proofErr w:type="spellEnd"/>
+      <w:r>
+        <w:t>, and give these two the class with the name of “collection-sort”</w:t>
+      </w:r>
+    </w:p>
+    <w:p>
+      <w:r>
+        <w:t xml:space="preserve">Each drop down will consist of a label, so we know what we are selecting and then the select-option, </w:t>
+      </w:r>
+      <w:proofErr w:type="gramStart"/>
+      <w:r>
+        <w:t>To</w:t>
+      </w:r>
+      <w:proofErr w:type="gramEnd"/>
+      <w:r>
+        <w:t xml:space="preserve"> create this, we will be putting the option tag with the value inside of a tag named select. </w:t>
       </w:r>
     </w:p>
     <w:p>
@@ -301,7 +317,15 @@
     </w:p>
     <w:p>
       <w:r>
-        <w:t>Since, in the HTML, we placed this entire thing into the navigation, which we named “product-filter”, we will use that to be our flex element. So, we will set the display of product-filter to flex.</w:t>
+        <w:t>Since, in the HTML, we placed this entire thing into the navigation, which we named “product-filter</w:t>
+      </w:r>
+      <w:proofErr w:type="gramStart"/>
+      <w:r>
+        <w:t>”,</w:t>
+      </w:r>
+      <w:proofErr w:type="gramEnd"/>
+      <w:r>
+        <w:t xml:space="preserve"> we will use that to be our flex element. So, we will set the display of product-filter to flex.</w:t>
       </w:r>
     </w:p>
     <w:p>
@@ -357,15 +381,37 @@
         <w:rPr>
           <w:rStyle w:val="Strong"/>
         </w:rPr>
-        <w:t>Setting the .sort div to flex</w:t>
-      </w:r>
-    </w:p>
-    <w:p>
-      <w:r>
-        <w:t>If you look at your html, you will see that we placed our two div options into another div with a class name of .sor</w:t>
-      </w:r>
-      <w:r>
-        <w:t>t. We can nest our flex containers, which is just what we are doing with sort, this is because we will set sort to be displayed as flex, inside of the product-filter div that we have already designated as a flex container.</w:t>
+        <w:t xml:space="preserve">Setting </w:t>
+      </w:r>
+      <w:proofErr w:type="gramStart"/>
+      <w:r>
+        <w:rPr>
+          <w:rStyle w:val="Strong"/>
+        </w:rPr>
+        <w:t>the .sort</w:t>
+      </w:r>
+      <w:proofErr w:type="gramEnd"/>
+      <w:r>
+        <w:rPr>
+          <w:rStyle w:val="Strong"/>
+        </w:rPr>
+        <w:t xml:space="preserve"> div to flex</w:t>
+      </w:r>
+    </w:p>
+    <w:p>
+      <w:r>
+        <w:t xml:space="preserve">If you look at your html, you will see that we placed our two div options into another div with a class name </w:t>
+      </w:r>
+      <w:proofErr w:type="gramStart"/>
+      <w:r>
+        <w:t>of .sor</w:t>
+      </w:r>
+      <w:r>
+        <w:t>t</w:t>
+      </w:r>
+      <w:proofErr w:type="gramEnd"/>
+      <w:r>
+        <w:t>. We can nest our flex containers, which is just what we are doing with sort, this is because we will set sort to be displayed as flex, inside of the product-filter div that we have already designated as a flex container.</w:t>
       </w:r>
     </w:p>
     <w:p>
@@ -427,8 +473,16 @@
         <w:rPr>
           <w:rStyle w:val="Strong"/>
         </w:rPr>
-        <w:t>The CSS for the .sort</w:t>
-      </w:r>
+        <w:t xml:space="preserve">The CSS for </w:t>
+      </w:r>
+      <w:proofErr w:type="gramStart"/>
+      <w:r>
+        <w:rPr>
+          <w:rStyle w:val="Strong"/>
+        </w:rPr>
+        <w:t>the .sort</w:t>
+      </w:r>
+      <w:proofErr w:type="gramEnd"/>
     </w:p>
     <w:p>
       <w:pPr>
@@ -495,7 +549,21 @@
         <w:rPr>
           <w:rStyle w:val="Strong"/>
         </w:rPr>
-        <w:t>Setting the .collection-sort div</w:t>
+        <w:t xml:space="preserve">Setting </w:t>
+      </w:r>
+      <w:proofErr w:type="gramStart"/>
+      <w:r>
+        <w:rPr>
+          <w:rStyle w:val="Strong"/>
+        </w:rPr>
+        <w:t>the .collection</w:t>
+      </w:r>
+      <w:proofErr w:type="gramEnd"/>
+      <w:r>
+        <w:rPr>
+          <w:rStyle w:val="Strong"/>
+        </w:rPr>
+        <w:t>-sort div</w:t>
       </w:r>
     </w:p>
     <w:p>
@@ -892,12 +960,34 @@
         <w:rPr>
           <w:rStyle w:val="Strong"/>
         </w:rPr>
-        <w:t>The CSS for the .products section</w:t>
-      </w:r>
-    </w:p>
-    <w:p>
-      <w:r>
-        <w:t>Before you set the following rules for the .products section, you will find that the products are just dropping down in a single column. That is because it was following the rule that you had set for the dropdown box in the navigation, which was with a flex direction of column. We want this to do something different so we will be giving it, its own flex container and setting that container to have its contents wrap.</w:t>
+        <w:t xml:space="preserve">The CSS for </w:t>
+      </w:r>
+      <w:proofErr w:type="gramStart"/>
+      <w:r>
+        <w:rPr>
+          <w:rStyle w:val="Strong"/>
+        </w:rPr>
+        <w:t>the .products</w:t>
+      </w:r>
+      <w:proofErr w:type="gramEnd"/>
+      <w:r>
+        <w:rPr>
+          <w:rStyle w:val="Strong"/>
+        </w:rPr>
+        <w:t xml:space="preserve"> section</w:t>
+      </w:r>
+    </w:p>
+    <w:p>
+      <w:r>
+        <w:t xml:space="preserve">Before you set the following rules for </w:t>
+      </w:r>
+      <w:proofErr w:type="gramStart"/>
+      <w:r>
+        <w:t>the .products</w:t>
+      </w:r>
+      <w:proofErr w:type="gramEnd"/>
+      <w:r>
+        <w:t xml:space="preserve"> section, you will find that the products are just dropping down in a single column. That is because it was following the rule that you had set for the dropdown box in the navigation, which was with a flex direction of column. We want this to do something different so we will be giving it, its own flex container and setting that container to have its contents wrap.</w:t>
       </w:r>
     </w:p>
     <w:p>
@@ -958,12 +1048,23 @@
     <w:p>
       <w:r>
         <w:lastRenderedPageBreak/>
-        <w:t>As you can see, here the products are no longer in a single column, and now the products will wrap, when the page is widened or narrowed.</w:t>
+        <w:t xml:space="preserve">As you can see, </w:t>
+      </w:r>
+      <w:proofErr w:type="spellStart"/>
+      <w:r>
+        <w:t>here</w:t>
+      </w:r>
+      <w:proofErr w:type="spellEnd"/>
+      <w:r>
+        <w:t xml:space="preserve"> the products are no longer in a single column, and now the products will wrap, when the page is widened or narrowed.</w:t>
       </w:r>
     </w:p>
     <w:p/>
     <w:p>
       <w:r>
+        <w:rPr>
+          <w:noProof/>
+        </w:rPr>
         <w:drawing>
           <wp:inline distT="0" distB="0" distL="0" distR="0" wp14:anchorId="311D2207" wp14:editId="45370E45">
             <wp:extent cx="5943600" cy="2658745"/>
@@ -1026,11 +1127,22 @@
     </w:p>
     <w:p>
       <w:r>
-        <w:t>To do this, we want to add some more properties to the .products rule. Like this:</w:t>
-      </w:r>
-    </w:p>
-    <w:p>
-      <w:r>
+        <w:t xml:space="preserve">To do this, we want to add some more properties to </w:t>
+      </w:r>
+      <w:proofErr w:type="gramStart"/>
+      <w:r>
+        <w:t>the .products</w:t>
+      </w:r>
+      <w:proofErr w:type="gramEnd"/>
+      <w:r>
+        <w:t xml:space="preserve"> rule. Like this:</w:t>
+      </w:r>
+    </w:p>
+    <w:p>
+      <w:r>
+        <w:rPr>
+          <w:noProof/>
+        </w:rPr>
         <w:drawing>
           <wp:inline distT="0" distB="0" distL="0" distR="0" wp14:anchorId="1B004FEA" wp14:editId="76067DD9">
             <wp:extent cx="1905266" cy="1362265"/>
@@ -1072,11 +1184,22 @@
     <w:p>
       <w:r>
         <w:lastRenderedPageBreak/>
-        <w:t>Now we want to add a bit of the padding. The padding will actually go on the .product-card rule. I am only adding a 1% padding to my cards, so they have just a bit of space between them.</w:t>
-      </w:r>
-    </w:p>
-    <w:p>
-      <w:r>
+        <w:t xml:space="preserve">Now we want to add a bit of the padding. The padding will actually go on </w:t>
+      </w:r>
+      <w:proofErr w:type="gramStart"/>
+      <w:r>
+        <w:t>the .product</w:t>
+      </w:r>
+      <w:proofErr w:type="gramEnd"/>
+      <w:r>
+        <w:t>-card rule. I am only adding a 1% padding to my cards, so they have just a bit of space between them.</w:t>
+      </w:r>
+    </w:p>
+    <w:p>
+      <w:r>
+        <w:rPr>
+          <w:noProof/>
+        </w:rPr>
         <w:drawing>
           <wp:inline distT="0" distB="0" distL="0" distR="0" wp14:anchorId="019514A2" wp14:editId="76E547B3">
             <wp:extent cx="1343025" cy="752475"/>
@@ -1124,6 +1247,9 @@
     <w:p/>
     <w:p>
       <w:r>
+        <w:rPr>
+          <w:noProof/>
+        </w:rPr>
         <w:drawing>
           <wp:inline distT="0" distB="0" distL="0" distR="0" wp14:anchorId="20C4D7E1" wp14:editId="540CF0B4">
             <wp:extent cx="5943600" cy="5055235"/>
@@ -1177,6 +1303,9 @@
     </w:p>
     <w:p>
       <w:r>
+        <w:rPr>
+          <w:noProof/>
+        </w:rPr>
         <w:lastRenderedPageBreak/>
         <w:drawing>
           <wp:inline distT="0" distB="0" distL="0" distR="0" wp14:anchorId="3A8DEBF8" wp14:editId="71A25BF6">
@@ -1216,7 +1345,390 @@
       </w:r>
     </w:p>
     <w:p/>
+    <w:p>
+      <w:pPr>
+        <w:pStyle w:val="Heading1"/>
+      </w:pPr>
+      <w:r>
+        <w:t>Adding a Button to the Product Card</w:t>
+      </w:r>
+    </w:p>
+    <w:p>
+      <w:r>
+        <w:drawing>
+          <wp:inline distT="0" distB="0" distL="0" distR="0" wp14:anchorId="6CB8BAB8" wp14:editId="6036CF77">
+            <wp:extent cx="4114638" cy="2527935"/>
+            <wp:effectExtent l="76200" t="76200" r="133985" b="139065"/>
+            <wp:docPr id="999694663" name="Picture 1"/>
+            <wp:cNvGraphicFramePr>
+              <a:graphicFrameLocks xmlns:a="http://schemas.openxmlformats.org/drawingml/2006/main" noChangeAspect="1"/>
+            </wp:cNvGraphicFramePr>
+            <a:graphic xmlns:a="http://schemas.openxmlformats.org/drawingml/2006/main">
+              <a:graphicData uri="http://schemas.openxmlformats.org/drawingml/2006/picture">
+                <pic:pic xmlns:pic="http://schemas.openxmlformats.org/drawingml/2006/picture">
+                  <pic:nvPicPr>
+                    <pic:cNvPr id="999694663" name=""/>
+                    <pic:cNvPicPr/>
+                  </pic:nvPicPr>
+                  <pic:blipFill rotWithShape="1">
+                    <a:blip r:embed="rId22"/>
+                    <a:srcRect l="1818"/>
+                    <a:stretch/>
+                  </pic:blipFill>
+                  <pic:spPr bwMode="auto">
+                    <a:xfrm>
+                      <a:off x="0" y="0"/>
+                      <a:ext cx="4122164" cy="2532559"/>
+                    </a:xfrm>
+                    <a:prstGeom prst="rect">
+                      <a:avLst/>
+                    </a:prstGeom>
+                    <a:ln w="38100" cap="sq">
+                      <a:solidFill>
+                        <a:srgbClr val="000000"/>
+                      </a:solidFill>
+                      <a:prstDash val="solid"/>
+                      <a:miter lim="800000"/>
+                    </a:ln>
+                    <a:effectLst>
+                      <a:outerShdw blurRad="50800" dist="38100" dir="2700000" algn="tl" rotWithShape="0">
+                        <a:srgbClr val="000000">
+                          <a:alpha val="43000"/>
+                        </a:srgbClr>
+                      </a:outerShdw>
+                    </a:effectLst>
+                    <a:extLst>
+                      <a:ext uri="{53640926-AAD7-44D8-BBD7-CCE9431645EC}">
+                        <a14:shadowObscured xmlns:a14="http://schemas.microsoft.com/office/drawing/2010/main"/>
+                      </a:ext>
+                    </a:extLst>
+                  </pic:spPr>
+                </pic:pic>
+              </a:graphicData>
+            </a:graphic>
+          </wp:inline>
+        </w:drawing>
+      </w:r>
+    </w:p>
     <w:p/>
+    <w:p/>
+    <w:p/>
+    <w:p>
+      <w:pPr>
+        <w:rPr>
+          <w:rStyle w:val="Strong"/>
+        </w:rPr>
+      </w:pPr>
+      <w:r>
+        <w:rPr>
+          <w:rStyle w:val="Strong"/>
+        </w:rPr>
+        <w:t>The HTML</w:t>
+      </w:r>
+    </w:p>
+    <w:p>
+      <w:r>
+        <w:rPr>
+          <w:noProof/>
+        </w:rPr>
+        <w:drawing>
+          <wp:inline distT="0" distB="0" distL="0" distR="0" wp14:anchorId="44A44595" wp14:editId="061D1D0C">
+            <wp:extent cx="4391025" cy="2276475"/>
+            <wp:effectExtent l="0" t="0" r="9525" b="9525"/>
+            <wp:docPr id="354493739" name="Picture 1"/>
+            <wp:cNvGraphicFramePr>
+              <a:graphicFrameLocks xmlns:a="http://schemas.openxmlformats.org/drawingml/2006/main" noChangeAspect="1"/>
+            </wp:cNvGraphicFramePr>
+            <a:graphic xmlns:a="http://schemas.openxmlformats.org/drawingml/2006/main">
+              <a:graphicData uri="http://schemas.openxmlformats.org/drawingml/2006/picture">
+                <pic:pic xmlns:pic="http://schemas.openxmlformats.org/drawingml/2006/picture">
+                  <pic:nvPicPr>
+                    <pic:cNvPr id="0" name="Picture 1"/>
+                    <pic:cNvPicPr>
+                      <a:picLocks noChangeAspect="1" noChangeArrowheads="1"/>
+                    </pic:cNvPicPr>
+                  </pic:nvPicPr>
+                  <pic:blipFill>
+                    <a:blip r:embed="rId23">
+                      <a:extLst>
+                        <a:ext uri="{28A0092B-C50C-407E-A947-70E740481C1C}">
+                          <a14:useLocalDpi xmlns:a14="http://schemas.microsoft.com/office/drawing/2010/main" val="0"/>
+                        </a:ext>
+                      </a:extLst>
+                    </a:blip>
+                    <a:srcRect/>
+                    <a:stretch>
+                      <a:fillRect/>
+                    </a:stretch>
+                  </pic:blipFill>
+                  <pic:spPr bwMode="auto">
+                    <a:xfrm>
+                      <a:off x="0" y="0"/>
+                      <a:ext cx="4391025" cy="2276475"/>
+                    </a:xfrm>
+                    <a:prstGeom prst="rect">
+                      <a:avLst/>
+                    </a:prstGeom>
+                    <a:noFill/>
+                    <a:ln>
+                      <a:noFill/>
+                    </a:ln>
+                  </pic:spPr>
+                </pic:pic>
+              </a:graphicData>
+            </a:graphic>
+          </wp:inline>
+        </w:drawing>
+      </w:r>
+    </w:p>
+    <w:p/>
+    <w:p>
+      <w:pPr>
+        <w:rPr>
+          <w:rStyle w:val="Strong"/>
+        </w:rPr>
+      </w:pPr>
+      <w:r>
+        <w:rPr>
+          <w:rStyle w:val="Strong"/>
+        </w:rPr>
+        <w:t xml:space="preserve">The </w:t>
+      </w:r>
+      <w:r>
+        <w:rPr>
+          <w:rStyle w:val="Strong"/>
+        </w:rPr>
+        <w:t>CSS</w:t>
+      </w:r>
+    </w:p>
+    <w:p>
+      <w:r>
+        <w:t>We</w:t>
+      </w:r>
+      <w:r>
+        <w:t xml:space="preserve"> will be styling both the container and the product button. We are surrounding the button with a div tag and naming the class, the </w:t>
+      </w:r>
+      <w:proofErr w:type="spellStart"/>
+      <w:r>
+        <w:t>buttonContainer</w:t>
+      </w:r>
+      <w:proofErr w:type="spellEnd"/>
+      <w:r>
+        <w:t xml:space="preserve">, because that is what it will be. We are setting the display for the </w:t>
+      </w:r>
+      <w:proofErr w:type="spellStart"/>
+      <w:r>
+        <w:t>buttonContainer</w:t>
+      </w:r>
+      <w:proofErr w:type="spellEnd"/>
+      <w:r>
+        <w:t xml:space="preserve"> to flex. Also, we want the center align it both horizontally and vertically so it will set exactly center in the div. And then we set the flex-grow to be 1.</w:t>
+      </w:r>
+    </w:p>
+    <w:p>
+      <w:r>
+        <w:drawing>
+          <wp:inline distT="0" distB="0" distL="0" distR="0" wp14:anchorId="7C3DD2FC" wp14:editId="6AD419A9">
+            <wp:extent cx="2143424" cy="1286054"/>
+            <wp:effectExtent l="0" t="0" r="9525" b="9525"/>
+            <wp:docPr id="24322344" name="Picture 1"/>
+            <wp:cNvGraphicFramePr>
+              <a:graphicFrameLocks xmlns:a="http://schemas.openxmlformats.org/drawingml/2006/main" noChangeAspect="1"/>
+            </wp:cNvGraphicFramePr>
+            <a:graphic xmlns:a="http://schemas.openxmlformats.org/drawingml/2006/main">
+              <a:graphicData uri="http://schemas.openxmlformats.org/drawingml/2006/picture">
+                <pic:pic xmlns:pic="http://schemas.openxmlformats.org/drawingml/2006/picture">
+                  <pic:nvPicPr>
+                    <pic:cNvPr id="24322344" name=""/>
+                    <pic:cNvPicPr/>
+                  </pic:nvPicPr>
+                  <pic:blipFill>
+                    <a:blip r:embed="rId24"/>
+                    <a:stretch>
+                      <a:fillRect/>
+                    </a:stretch>
+                  </pic:blipFill>
+                  <pic:spPr>
+                    <a:xfrm>
+                      <a:off x="0" y="0"/>
+                      <a:ext cx="2143424" cy="1286054"/>
+                    </a:xfrm>
+                    <a:prstGeom prst="rect">
+                      <a:avLst/>
+                    </a:prstGeom>
+                  </pic:spPr>
+                </pic:pic>
+              </a:graphicData>
+            </a:graphic>
+          </wp:inline>
+        </w:drawing>
+      </w:r>
+    </w:p>
+    <w:p/>
+    <w:p>
+      <w:r>
+        <w:t>Now this is for the styling for button itself</w:t>
+      </w:r>
+    </w:p>
+    <w:p>
+      <w:r>
+        <w:drawing>
+          <wp:inline distT="0" distB="0" distL="0" distR="0" wp14:anchorId="008E83E1" wp14:editId="766611DF">
+            <wp:extent cx="2867425" cy="2067213"/>
+            <wp:effectExtent l="0" t="0" r="9525" b="9525"/>
+            <wp:docPr id="114332165" name="Picture 1"/>
+            <wp:cNvGraphicFramePr>
+              <a:graphicFrameLocks xmlns:a="http://schemas.openxmlformats.org/drawingml/2006/main" noChangeAspect="1"/>
+            </wp:cNvGraphicFramePr>
+            <a:graphic xmlns:a="http://schemas.openxmlformats.org/drawingml/2006/main">
+              <a:graphicData uri="http://schemas.openxmlformats.org/drawingml/2006/picture">
+                <pic:pic xmlns:pic="http://schemas.openxmlformats.org/drawingml/2006/picture">
+                  <pic:nvPicPr>
+                    <pic:cNvPr id="114332165" name=""/>
+                    <pic:cNvPicPr/>
+                  </pic:nvPicPr>
+                  <pic:blipFill>
+                    <a:blip r:embed="rId25"/>
+                    <a:stretch>
+                      <a:fillRect/>
+                    </a:stretch>
+                  </pic:blipFill>
+                  <pic:spPr>
+                    <a:xfrm>
+                      <a:off x="0" y="0"/>
+                      <a:ext cx="2867425" cy="2067213"/>
+                    </a:xfrm>
+                    <a:prstGeom prst="rect">
+                      <a:avLst/>
+                    </a:prstGeom>
+                  </pic:spPr>
+                </pic:pic>
+              </a:graphicData>
+            </a:graphic>
+          </wp:inline>
+        </w:drawing>
+      </w:r>
+    </w:p>
+    <w:p/>
+    <w:p>
+      <w:r>
+        <w:t>I also did a bit of restyling of some of the text, so that it looked a little better on the page</w:t>
+      </w:r>
+    </w:p>
+    <w:p>
+      <w:r>
+        <w:lastRenderedPageBreak/>
+        <w:drawing>
+          <wp:inline distT="0" distB="0" distL="0" distR="0" wp14:anchorId="4EF51F70" wp14:editId="2CC3E408">
+            <wp:extent cx="3658111" cy="2257740"/>
+            <wp:effectExtent l="0" t="0" r="0" b="9525"/>
+            <wp:docPr id="168123252" name="Picture 1"/>
+            <wp:cNvGraphicFramePr>
+              <a:graphicFrameLocks xmlns:a="http://schemas.openxmlformats.org/drawingml/2006/main" noChangeAspect="1"/>
+            </wp:cNvGraphicFramePr>
+            <a:graphic xmlns:a="http://schemas.openxmlformats.org/drawingml/2006/main">
+              <a:graphicData uri="http://schemas.openxmlformats.org/drawingml/2006/picture">
+                <pic:pic xmlns:pic="http://schemas.openxmlformats.org/drawingml/2006/picture">
+                  <pic:nvPicPr>
+                    <pic:cNvPr id="168123252" name=""/>
+                    <pic:cNvPicPr/>
+                  </pic:nvPicPr>
+                  <pic:blipFill>
+                    <a:blip r:embed="rId26"/>
+                    <a:stretch>
+                      <a:fillRect/>
+                    </a:stretch>
+                  </pic:blipFill>
+                  <pic:spPr>
+                    <a:xfrm>
+                      <a:off x="0" y="0"/>
+                      <a:ext cx="3658111" cy="2257740"/>
+                    </a:xfrm>
+                    <a:prstGeom prst="rect">
+                      <a:avLst/>
+                    </a:prstGeom>
+                  </pic:spPr>
+                </pic:pic>
+              </a:graphicData>
+            </a:graphic>
+          </wp:inline>
+        </w:drawing>
+      </w:r>
+    </w:p>
+    <w:p/>
+    <w:p>
+      <w:r>
+        <w:t>So, now my page looks like this:</w:t>
+      </w:r>
+    </w:p>
+    <w:p>
+      <w:r>
+        <w:drawing>
+          <wp:inline distT="0" distB="0" distL="0" distR="0" wp14:anchorId="0AC72442" wp14:editId="4561A236">
+            <wp:extent cx="4933950" cy="4146416"/>
+            <wp:effectExtent l="38100" t="38100" r="95250" b="102235"/>
+            <wp:docPr id="2118739463" name="Picture 1"/>
+            <wp:cNvGraphicFramePr>
+              <a:graphicFrameLocks xmlns:a="http://schemas.openxmlformats.org/drawingml/2006/main" noChangeAspect="1"/>
+            </wp:cNvGraphicFramePr>
+            <a:graphic xmlns:a="http://schemas.openxmlformats.org/drawingml/2006/main">
+              <a:graphicData uri="http://schemas.openxmlformats.org/drawingml/2006/picture">
+                <pic:pic xmlns:pic="http://schemas.openxmlformats.org/drawingml/2006/picture">
+                  <pic:nvPicPr>
+                    <pic:cNvPr id="2118739463" name=""/>
+                    <pic:cNvPicPr/>
+                  </pic:nvPicPr>
+                  <pic:blipFill>
+                    <a:blip r:embed="rId27"/>
+                    <a:stretch>
+                      <a:fillRect/>
+                    </a:stretch>
+                  </pic:blipFill>
+                  <pic:spPr>
+                    <a:xfrm>
+                      <a:off x="0" y="0"/>
+                      <a:ext cx="4941134" cy="4152454"/>
+                    </a:xfrm>
+                    <a:prstGeom prst="rect">
+                      <a:avLst/>
+                    </a:prstGeom>
+                    <a:ln w="3175" cap="sq">
+                      <a:solidFill>
+                        <a:srgbClr val="000000"/>
+                      </a:solidFill>
+                      <a:prstDash val="solid"/>
+                      <a:miter lim="800000"/>
+                    </a:ln>
+                    <a:effectLst>
+                      <a:outerShdw blurRad="50800" dist="38100" dir="2700000" algn="tl" rotWithShape="0">
+                        <a:srgbClr val="000000">
+                          <a:alpha val="43000"/>
+                        </a:srgbClr>
+                      </a:outerShdw>
+                    </a:effectLst>
+                  </pic:spPr>
+                </pic:pic>
+              </a:graphicData>
+            </a:graphic>
+          </wp:inline>
+        </w:drawing>
+      </w:r>
+    </w:p>
+    <w:p/>
+    <w:p>
+      <w:r>
+        <w:t xml:space="preserve">You can go </w:t>
+      </w:r>
+      <w:r>
+        <w:rPr>
+          <w:rStyle w:val="Heading1Char"/>
+        </w:rPr>
+        <w:t>here</w:t>
+      </w:r>
+      <w:r>
+        <w:t xml:space="preserve"> to get the full HTML and CSS for this product page</w:t>
+      </w:r>
+    </w:p>
     <w:sectPr>
       <w:pgSz w:w="12240" w:h="15840"/>
       <w:pgMar w:top="1440" w:right="1440" w:bottom="1440" w:left="1440" w:header="720" w:footer="720" w:gutter="0"/>

</xml_diff>

<commit_message>
Writing article for  Next week 2-9-2024
</commit_message>
<xml_diff>
--- a/Articles/2024/1-Flexbox/5-Flex-Box-Product-Page/5 Flex-box Product Page.docx
+++ b/Articles/2024/1-Flexbox/5-Flex-Box-Product-Page/5 Flex-box Product Page.docx
@@ -11,6 +11,123 @@
       </w:r>
     </w:p>
     <w:p>
+      <w:r>
+        <w:t>The code that I will be presenting in this Product page tutorial will be like an insert to a preexisting web page that you already have.</w:t>
+      </w:r>
+    </w:p>
+    <w:p>
+      <w:r>
+        <w:rPr>
+          <w:noProof/>
+        </w:rPr>
+        <w:drawing>
+          <wp:inline distT="0" distB="0" distL="0" distR="0" wp14:anchorId="14DD44A9" wp14:editId="32E5D925">
+            <wp:extent cx="4762500" cy="3067050"/>
+            <wp:effectExtent l="0" t="0" r="0" b="0"/>
+            <wp:docPr id="1336975594" name="Picture 2"/>
+            <wp:cNvGraphicFramePr>
+              <a:graphicFrameLocks xmlns:a="http://schemas.openxmlformats.org/drawingml/2006/main" noChangeAspect="1"/>
+            </wp:cNvGraphicFramePr>
+            <a:graphic xmlns:a="http://schemas.openxmlformats.org/drawingml/2006/main">
+              <a:graphicData uri="http://schemas.openxmlformats.org/drawingml/2006/picture">
+                <pic:pic xmlns:pic="http://schemas.openxmlformats.org/drawingml/2006/picture">
+                  <pic:nvPicPr>
+                    <pic:cNvPr id="0" name="Picture 2"/>
+                    <pic:cNvPicPr>
+                      <a:picLocks noChangeAspect="1" noChangeArrowheads="1"/>
+                    </pic:cNvPicPr>
+                  </pic:nvPicPr>
+                  <pic:blipFill>
+                    <a:blip r:embed="rId5">
+                      <a:extLst>
+                        <a:ext uri="{28A0092B-C50C-407E-A947-70E740481C1C}">
+                          <a14:useLocalDpi xmlns:a14="http://schemas.microsoft.com/office/drawing/2010/main" val="0"/>
+                        </a:ext>
+                      </a:extLst>
+                    </a:blip>
+                    <a:srcRect/>
+                    <a:stretch>
+                      <a:fillRect/>
+                    </a:stretch>
+                  </pic:blipFill>
+                  <pic:spPr bwMode="auto">
+                    <a:xfrm>
+                      <a:off x="0" y="0"/>
+                      <a:ext cx="4762500" cy="3067050"/>
+                    </a:xfrm>
+                    <a:prstGeom prst="rect">
+                      <a:avLst/>
+                    </a:prstGeom>
+                    <a:noFill/>
+                    <a:ln>
+                      <a:noFill/>
+                    </a:ln>
+                  </pic:spPr>
+                </pic:pic>
+              </a:graphicData>
+            </a:graphic>
+          </wp:inline>
+        </w:drawing>
+      </w:r>
+    </w:p>
+    <w:p/>
+    <w:p>
+      <w:r>
+        <w:rPr>
+          <w:noProof/>
+        </w:rPr>
+        <w:drawing>
+          <wp:inline distT="0" distB="0" distL="0" distR="0" wp14:anchorId="6D4DC1F1" wp14:editId="4EAFCD65">
+            <wp:extent cx="2009775" cy="1793910"/>
+            <wp:effectExtent l="0" t="0" r="0" b="0"/>
+            <wp:docPr id="1990242650" name="Picture 1"/>
+            <wp:cNvGraphicFramePr>
+              <a:graphicFrameLocks xmlns:a="http://schemas.openxmlformats.org/drawingml/2006/main" noChangeAspect="1"/>
+            </wp:cNvGraphicFramePr>
+            <a:graphic xmlns:a="http://schemas.openxmlformats.org/drawingml/2006/main">
+              <a:graphicData uri="http://schemas.openxmlformats.org/drawingml/2006/picture">
+                <pic:pic xmlns:pic="http://schemas.openxmlformats.org/drawingml/2006/picture">
+                  <pic:nvPicPr>
+                    <pic:cNvPr id="0" name="Picture 1"/>
+                    <pic:cNvPicPr>
+                      <a:picLocks noChangeAspect="1" noChangeArrowheads="1"/>
+                    </pic:cNvPicPr>
+                  </pic:nvPicPr>
+                  <pic:blipFill>
+                    <a:blip r:embed="rId6">
+                      <a:extLst>
+                        <a:ext uri="{28A0092B-C50C-407E-A947-70E740481C1C}">
+                          <a14:useLocalDpi xmlns:a14="http://schemas.microsoft.com/office/drawing/2010/main" val="0"/>
+                        </a:ext>
+                      </a:extLst>
+                    </a:blip>
+                    <a:srcRect/>
+                    <a:stretch>
+                      <a:fillRect/>
+                    </a:stretch>
+                  </pic:blipFill>
+                  <pic:spPr bwMode="auto">
+                    <a:xfrm>
+                      <a:off x="0" y="0"/>
+                      <a:ext cx="2013691" cy="1797405"/>
+                    </a:xfrm>
+                    <a:prstGeom prst="rect">
+                      <a:avLst/>
+                    </a:prstGeom>
+                    <a:noFill/>
+                    <a:ln>
+                      <a:noFill/>
+                    </a:ln>
+                  </pic:spPr>
+                </pic:pic>
+              </a:graphicData>
+            </a:graphic>
+          </wp:inline>
+        </w:drawing>
+      </w:r>
+    </w:p>
+    <w:p/>
+    <w:p>
       <w:pPr>
         <w:pStyle w:val="Heading1"/>
       </w:pPr>
@@ -25,6 +142,7 @@
     </w:p>
     <w:p>
       <w:r>
+        <w:lastRenderedPageBreak/>
         <w:t>We will be putting this select dropdown widget inside of a navigation. We can call this navigation anything we want but for now we will just be giving it a class of product-filter, since that is what it will be doing</w:t>
       </w:r>
       <w:r>
@@ -65,7 +183,7 @@
                     <pic:cNvPicPr/>
                   </pic:nvPicPr>
                   <pic:blipFill rotWithShape="1">
-                    <a:blip r:embed="rId5"/>
+                    <a:blip r:embed="rId7"/>
                     <a:srcRect l="2290"/>
                     <a:stretch/>
                   </pic:blipFill>
@@ -124,7 +242,7 @@
                     </pic:cNvPicPr>
                   </pic:nvPicPr>
                   <pic:blipFill>
-                    <a:blip r:embed="rId6">
+                    <a:blip r:embed="rId8">
                       <a:extLst>
                         <a:ext uri="{28A0092B-C50C-407E-A947-70E740481C1C}">
                           <a14:useLocalDpi xmlns:a14="http://schemas.microsoft.com/office/drawing/2010/main" val="0"/>
@@ -169,7 +287,6 @@
         <w:rPr>
           <w:noProof/>
         </w:rPr>
-        <w:lastRenderedPageBreak/>
         <w:drawing>
           <wp:inline distT="0" distB="0" distL="0" distR="0" wp14:anchorId="29ABF6DB" wp14:editId="10306E56">
             <wp:extent cx="2013519" cy="1771897"/>
@@ -186,7 +303,7 @@
                     <pic:cNvPicPr/>
                   </pic:nvPicPr>
                   <pic:blipFill>
-                    <a:blip r:embed="rId7">
+                    <a:blip r:embed="rId9">
                       <a:extLst>
                         <a:ext uri="{28A0092B-C50C-407E-A947-70E740481C1C}">
                           <a14:useLocalDpi xmlns:a14="http://schemas.microsoft.com/office/drawing/2010/main" val="0"/>
@@ -219,19 +336,12 @@
         <w:t>Inside of the div “sort” which is our select widget, we are going to have two dropdown options. We will put each of these dropdown options</w:t>
       </w:r>
       <w:r>
-        <w:t xml:space="preserve"> in their own </w:t>
-      </w:r>
-      <w:proofErr w:type="spellStart"/>
-      <w:r>
-        <w:t>divs</w:t>
-      </w:r>
-      <w:proofErr w:type="spellEnd"/>
-      <w:r>
-        <w:t>, and give these two the class with the name of “collection-sort”</w:t>
-      </w:r>
-    </w:p>
-    <w:p>
-      <w:r>
+        <w:t xml:space="preserve"> in their own divs, and give these two the class with the name of “collection-sort”</w:t>
+      </w:r>
+    </w:p>
+    <w:p>
+      <w:r>
+        <w:lastRenderedPageBreak/>
         <w:t xml:space="preserve">Each drop down will consist of a label, so we know what we are selecting and then the select-option, </w:t>
       </w:r>
       <w:proofErr w:type="gramStart"/>
@@ -264,7 +374,7 @@
                     <pic:cNvPicPr/>
                   </pic:nvPicPr>
                   <pic:blipFill>
-                    <a:blip r:embed="rId8">
+                    <a:blip r:embed="rId10">
                       <a:extLst>
                         <a:ext uri="{28A0092B-C50C-407E-A947-70E740481C1C}">
                           <a14:useLocalDpi xmlns:a14="http://schemas.microsoft.com/office/drawing/2010/main" val="0"/>
@@ -311,7 +421,6 @@
         <w:rPr>
           <w:rStyle w:val="Strong"/>
         </w:rPr>
-        <w:lastRenderedPageBreak/>
         <w:t>The CSS</w:t>
       </w:r>
     </w:p>
@@ -349,7 +458,7 @@
                     <pic:cNvPicPr/>
                   </pic:nvPicPr>
                   <pic:blipFill>
-                    <a:blip r:embed="rId9"/>
+                    <a:blip r:embed="rId11"/>
                     <a:stretch>
                       <a:fillRect/>
                     </a:stretch>
@@ -400,6 +509,7 @@
     </w:p>
     <w:p>
       <w:r>
+        <w:lastRenderedPageBreak/>
         <w:t xml:space="preserve">If you look at your html, you will see that we placed our two div options into another div with a class name </w:t>
       </w:r>
       <w:proofErr w:type="gramStart"/>
@@ -435,7 +545,7 @@
                     <pic:cNvPicPr/>
                   </pic:nvPicPr>
                   <pic:blipFill>
-                    <a:blip r:embed="rId10">
+                    <a:blip r:embed="rId12">
                       <a:extLst>
                         <a:ext uri="{28A0092B-C50C-407E-A947-70E740481C1C}">
                           <a14:useLocalDpi xmlns:a14="http://schemas.microsoft.com/office/drawing/2010/main" val="0"/>
@@ -511,7 +621,7 @@
                     <pic:cNvPicPr/>
                   </pic:nvPicPr>
                   <pic:blipFill>
-                    <a:blip r:embed="rId11"/>
+                    <a:blip r:embed="rId13"/>
                     <a:stretch>
                       <a:fillRect/>
                     </a:stretch>
@@ -582,7 +692,6 @@
           <w:rStyle w:val="Strong"/>
           <w:noProof/>
         </w:rPr>
-        <w:lastRenderedPageBreak/>
         <w:drawing>
           <wp:inline distT="0" distB="0" distL="0" distR="0" wp14:anchorId="346102D4" wp14:editId="2B58DBF9">
             <wp:extent cx="2038349" cy="942975"/>
@@ -599,7 +708,7 @@
                     <pic:cNvPicPr/>
                   </pic:nvPicPr>
                   <pic:blipFill rotWithShape="1">
-                    <a:blip r:embed="rId12"/>
+                    <a:blip r:embed="rId14"/>
                     <a:srcRect l="4036"/>
                     <a:stretch/>
                   </pic:blipFill>
@@ -644,6 +753,7 @@
         <w:rPr>
           <w:noProof/>
         </w:rPr>
+        <w:lastRenderedPageBreak/>
         <w:drawing>
           <wp:inline distT="0" distB="0" distL="0" distR="0" wp14:anchorId="3FDDE32C" wp14:editId="1DB9EDE3">
             <wp:extent cx="4972051" cy="1438275"/>
@@ -660,7 +770,7 @@
                     <pic:cNvPicPr/>
                   </pic:nvPicPr>
                   <pic:blipFill rotWithShape="1">
-                    <a:blip r:embed="rId13"/>
+                    <a:blip r:embed="rId15"/>
                     <a:srcRect t="5031"/>
                     <a:stretch/>
                   </pic:blipFill>
@@ -781,7 +891,7 @@
                     <pic:cNvPicPr/>
                   </pic:nvPicPr>
                   <pic:blipFill>
-                    <a:blip r:embed="rId14">
+                    <a:blip r:embed="rId16">
                       <a:extLst>
                         <a:ext uri="{28A0092B-C50C-407E-A947-70E740481C1C}">
                           <a14:useLocalDpi xmlns:a14="http://schemas.microsoft.com/office/drawing/2010/main" val="0"/>
@@ -818,7 +928,6 @@
         <w:rPr>
           <w:noProof/>
         </w:rPr>
-        <w:lastRenderedPageBreak/>
         <w:drawing>
           <wp:inline distT="0" distB="0" distL="0" distR="0" wp14:anchorId="618B5279" wp14:editId="0E01B977">
             <wp:extent cx="2933700" cy="2085975"/>
@@ -835,7 +944,7 @@
                     <pic:cNvPicPr/>
                   </pic:nvPicPr>
                   <pic:blipFill>
-                    <a:blip r:embed="rId15">
+                    <a:blip r:embed="rId17">
                       <a:extLst>
                         <a:ext uri="{28A0092B-C50C-407E-A947-70E740481C1C}">
                           <a14:useLocalDpi xmlns:a14="http://schemas.microsoft.com/office/drawing/2010/main" val="0"/>
@@ -873,6 +982,7 @@
         <w:rPr>
           <w:rStyle w:val="BoldRedChar"/>
         </w:rPr>
+        <w:lastRenderedPageBreak/>
         <w:t>Note-</w:t>
       </w:r>
       <w:r>
@@ -923,7 +1033,7 @@
                     <pic:cNvPicPr/>
                   </pic:nvPicPr>
                   <pic:blipFill>
-                    <a:blip r:embed="rId14">
+                    <a:blip r:embed="rId16">
                       <a:extLst>
                         <a:ext uri="{28A0092B-C50C-407E-A947-70E740481C1C}">
                           <a14:useLocalDpi xmlns:a14="http://schemas.microsoft.com/office/drawing/2010/main" val="0"/>
@@ -1013,7 +1123,7 @@
                     </pic:cNvPicPr>
                   </pic:nvPicPr>
                   <pic:blipFill>
-                    <a:blip r:embed="rId16">
+                    <a:blip r:embed="rId18">
                       <a:extLst>
                         <a:ext uri="{28A0092B-C50C-407E-A947-70E740481C1C}">
                           <a14:useLocalDpi xmlns:a14="http://schemas.microsoft.com/office/drawing/2010/main" val="0"/>
@@ -1047,24 +1157,16 @@
     </w:p>
     <w:p>
       <w:r>
+        <w:t>As you can see, here the products are no longer in a single column, and now the products will wrap, when the page is widened or narrowed.</w:t>
+      </w:r>
+    </w:p>
+    <w:p/>
+    <w:p>
+      <w:r>
+        <w:rPr>
+          <w:noProof/>
+        </w:rPr>
         <w:lastRenderedPageBreak/>
-        <w:t xml:space="preserve">As you can see, </w:t>
-      </w:r>
-      <w:proofErr w:type="spellStart"/>
-      <w:r>
-        <w:t>here</w:t>
-      </w:r>
-      <w:proofErr w:type="spellEnd"/>
-      <w:r>
-        <w:t xml:space="preserve"> the products are no longer in a single column, and now the products will wrap, when the page is widened or narrowed.</w:t>
-      </w:r>
-    </w:p>
-    <w:p/>
-    <w:p>
-      <w:r>
-        <w:rPr>
-          <w:noProof/>
-        </w:rPr>
         <w:drawing>
           <wp:inline distT="0" distB="0" distL="0" distR="0" wp14:anchorId="311D2207" wp14:editId="45370E45">
             <wp:extent cx="5943600" cy="2658745"/>
@@ -1081,7 +1183,7 @@
                     <pic:cNvPicPr/>
                   </pic:nvPicPr>
                   <pic:blipFill>
-                    <a:blip r:embed="rId17"/>
+                    <a:blip r:embed="rId19"/>
                     <a:stretch>
                       <a:fillRect/>
                     </a:stretch>
@@ -1159,7 +1261,7 @@
                     <pic:cNvPicPr/>
                   </pic:nvPicPr>
                   <pic:blipFill>
-                    <a:blip r:embed="rId18"/>
+                    <a:blip r:embed="rId20"/>
                     <a:stretch>
                       <a:fillRect/>
                     </a:stretch>
@@ -1183,23 +1285,23 @@
     <w:p/>
     <w:p>
       <w:r>
+        <w:t xml:space="preserve">Now we want to add a bit of the padding. The padding will actually go on </w:t>
+      </w:r>
+      <w:proofErr w:type="gramStart"/>
+      <w:r>
+        <w:t>the .product</w:t>
+      </w:r>
+      <w:proofErr w:type="gramEnd"/>
+      <w:r>
+        <w:t>-card rule. I am only adding a 1% padding to my cards, so they have just a bit of space between them.</w:t>
+      </w:r>
+    </w:p>
+    <w:p>
+      <w:r>
+        <w:rPr>
+          <w:noProof/>
+        </w:rPr>
         <w:lastRenderedPageBreak/>
-        <w:t xml:space="preserve">Now we want to add a bit of the padding. The padding will actually go on </w:t>
-      </w:r>
-      <w:proofErr w:type="gramStart"/>
-      <w:r>
-        <w:t>the .product</w:t>
-      </w:r>
-      <w:proofErr w:type="gramEnd"/>
-      <w:r>
-        <w:t>-card rule. I am only adding a 1% padding to my cards, so they have just a bit of space between them.</w:t>
-      </w:r>
-    </w:p>
-    <w:p>
-      <w:r>
-        <w:rPr>
-          <w:noProof/>
-        </w:rPr>
         <w:drawing>
           <wp:inline distT="0" distB="0" distL="0" distR="0" wp14:anchorId="019514A2" wp14:editId="76E547B3">
             <wp:extent cx="1343025" cy="752475"/>
@@ -1216,7 +1318,7 @@
                     <pic:cNvPicPr/>
                   </pic:nvPicPr>
                   <pic:blipFill rotWithShape="1">
-                    <a:blip r:embed="rId19"/>
+                    <a:blip r:embed="rId21"/>
                     <a:srcRect l="4082"/>
                     <a:stretch/>
                   </pic:blipFill>
@@ -1266,7 +1368,7 @@
                     <pic:cNvPicPr/>
                   </pic:nvPicPr>
                   <pic:blipFill>
-                    <a:blip r:embed="rId20"/>
+                    <a:blip r:embed="rId22"/>
                     <a:stretch>
                       <a:fillRect/>
                     </a:stretch>
@@ -1323,7 +1425,7 @@
                     <pic:cNvPicPr/>
                   </pic:nvPicPr>
                   <pic:blipFill>
-                    <a:blip r:embed="rId21"/>
+                    <a:blip r:embed="rId23"/>
                     <a:stretch>
                       <a:fillRect/>
                     </a:stretch>
@@ -1355,6 +1457,9 @@
     </w:p>
     <w:p>
       <w:r>
+        <w:rPr>
+          <w:noProof/>
+        </w:rPr>
         <w:drawing>
           <wp:inline distT="0" distB="0" distL="0" distR="0" wp14:anchorId="6CB8BAB8" wp14:editId="6036CF77">
             <wp:extent cx="4114638" cy="2527935"/>
@@ -1371,7 +1476,7 @@
                     <pic:cNvPicPr/>
                   </pic:nvPicPr>
                   <pic:blipFill rotWithShape="1">
-                    <a:blip r:embed="rId22"/>
+                    <a:blip r:embed="rId24"/>
                     <a:srcRect l="1818"/>
                     <a:stretch/>
                   </pic:blipFill>
@@ -1449,7 +1554,7 @@
                     </pic:cNvPicPr>
                   </pic:nvPicPr>
                   <pic:blipFill>
-                    <a:blip r:embed="rId23">
+                    <a:blip r:embed="rId25">
                       <a:extLst>
                         <a:ext uri="{28A0092B-C50C-407E-A947-70E740481C1C}">
                           <a14:useLocalDpi xmlns:a14="http://schemas.microsoft.com/office/drawing/2010/main" val="0"/>
@@ -1506,27 +1611,14 @@
         <w:t>We</w:t>
       </w:r>
       <w:r>
-        <w:t xml:space="preserve"> will be styling both the container and the product button. We are surrounding the button with a div tag and naming the class, the </w:t>
-      </w:r>
-      <w:proofErr w:type="spellStart"/>
-      <w:r>
-        <w:t>buttonContainer</w:t>
-      </w:r>
-      <w:proofErr w:type="spellEnd"/>
-      <w:r>
-        <w:t xml:space="preserve">, because that is what it will be. We are setting the display for the </w:t>
-      </w:r>
-      <w:proofErr w:type="spellStart"/>
-      <w:r>
-        <w:t>buttonContainer</w:t>
-      </w:r>
-      <w:proofErr w:type="spellEnd"/>
-      <w:r>
-        <w:t xml:space="preserve"> to flex. Also, we want the center align it both horizontally and vertically so it will set exactly center in the div. And then we set the flex-grow to be 1.</w:t>
-      </w:r>
-    </w:p>
-    <w:p>
-      <w:r>
+        <w:t xml:space="preserve"> will be styling both the container and the product button. We are surrounding the button with a div tag and naming the class, the buttonContainer, because that is what it will be. We are setting the display for the buttonContainer to flex. Also, we want the center align it both horizontally and vertically so it will set exactly center in the div. And then we set the flex-grow to be 1.</w:t>
+      </w:r>
+    </w:p>
+    <w:p>
+      <w:r>
+        <w:rPr>
+          <w:noProof/>
+        </w:rPr>
         <w:drawing>
           <wp:inline distT="0" distB="0" distL="0" distR="0" wp14:anchorId="7C3DD2FC" wp14:editId="6AD419A9">
             <wp:extent cx="2143424" cy="1286054"/>
@@ -1543,7 +1635,7 @@
                     <pic:cNvPicPr/>
                   </pic:nvPicPr>
                   <pic:blipFill>
-                    <a:blip r:embed="rId24"/>
+                    <a:blip r:embed="rId26"/>
                     <a:stretch>
                       <a:fillRect/>
                     </a:stretch>
@@ -1572,6 +1664,9 @@
     </w:p>
     <w:p>
       <w:r>
+        <w:rPr>
+          <w:noProof/>
+        </w:rPr>
         <w:drawing>
           <wp:inline distT="0" distB="0" distL="0" distR="0" wp14:anchorId="008E83E1" wp14:editId="766611DF">
             <wp:extent cx="2867425" cy="2067213"/>
@@ -1588,7 +1683,7 @@
                     <pic:cNvPicPr/>
                   </pic:nvPicPr>
                   <pic:blipFill>
-                    <a:blip r:embed="rId25"/>
+                    <a:blip r:embed="rId27"/>
                     <a:stretch>
                       <a:fillRect/>
                     </a:stretch>
@@ -1617,6 +1712,9 @@
     </w:p>
     <w:p>
       <w:r>
+        <w:rPr>
+          <w:noProof/>
+        </w:rPr>
         <w:lastRenderedPageBreak/>
         <w:drawing>
           <wp:inline distT="0" distB="0" distL="0" distR="0" wp14:anchorId="4EF51F70" wp14:editId="2CC3E408">
@@ -1634,7 +1732,7 @@
                     <pic:cNvPicPr/>
                   </pic:nvPicPr>
                   <pic:blipFill>
-                    <a:blip r:embed="rId26"/>
+                    <a:blip r:embed="rId28"/>
                     <a:stretch>
                       <a:fillRect/>
                     </a:stretch>
@@ -1663,6 +1761,9 @@
     </w:p>
     <w:p>
       <w:r>
+        <w:rPr>
+          <w:noProof/>
+        </w:rPr>
         <w:drawing>
           <wp:inline distT="0" distB="0" distL="0" distR="0" wp14:anchorId="0AC72442" wp14:editId="4561A236">
             <wp:extent cx="4933950" cy="4146416"/>
@@ -1679,7 +1780,7 @@
                     <pic:cNvPicPr/>
                   </pic:nvPicPr>
                   <pic:blipFill>
-                    <a:blip r:embed="rId27"/>
+                    <a:blip r:embed="rId29"/>
                     <a:stretch>
                       <a:fillRect/>
                     </a:stretch>

</xml_diff>

<commit_message>
Changing Image placement on Article five 2-10-2024
</commit_message>
<xml_diff>
--- a/Articles/2024/1-Flexbox/5-Flex-Box-Product-Page/5 Flex-box Product Page.docx
+++ b/Articles/2024/1-Flexbox/5-Flex-Box-Product-Page/5 Flex-box Product Page.docx
@@ -10,6 +10,64 @@
         <w:t>5 Flex-Box Product Page</w:t>
       </w:r>
     </w:p>
+    <w:p/>
+    <w:p>
+      <w:r>
+        <w:rPr>
+          <w:noProof/>
+        </w:rPr>
+        <w:drawing>
+          <wp:inline distT="0" distB="0" distL="0" distR="0" wp14:anchorId="36FC05CD" wp14:editId="7D774B7B">
+            <wp:extent cx="2009775" cy="1793910"/>
+            <wp:effectExtent l="0" t="0" r="0" b="0"/>
+            <wp:docPr id="1990242650" name="Picture 1"/>
+            <wp:cNvGraphicFramePr>
+              <a:graphicFrameLocks xmlns:a="http://schemas.openxmlformats.org/drawingml/2006/main" noChangeAspect="1"/>
+            </wp:cNvGraphicFramePr>
+            <a:graphic xmlns:a="http://schemas.openxmlformats.org/drawingml/2006/main">
+              <a:graphicData uri="http://schemas.openxmlformats.org/drawingml/2006/picture">
+                <pic:pic xmlns:pic="http://schemas.openxmlformats.org/drawingml/2006/picture">
+                  <pic:nvPicPr>
+                    <pic:cNvPr id="0" name="Picture 1"/>
+                    <pic:cNvPicPr>
+                      <a:picLocks noChangeAspect="1" noChangeArrowheads="1"/>
+                    </pic:cNvPicPr>
+                  </pic:nvPicPr>
+                  <pic:blipFill>
+                    <a:blip r:embed="rId5">
+                      <a:extLst>
+                        <a:ext uri="{28A0092B-C50C-407E-A947-70E740481C1C}">
+                          <a14:useLocalDpi xmlns:a14="http://schemas.microsoft.com/office/drawing/2010/main" val="0"/>
+                        </a:ext>
+                      </a:extLst>
+                    </a:blip>
+                    <a:srcRect/>
+                    <a:stretch>
+                      <a:fillRect/>
+                    </a:stretch>
+                  </pic:blipFill>
+                  <pic:spPr bwMode="auto">
+                    <a:xfrm>
+                      <a:off x="0" y="0"/>
+                      <a:ext cx="2013691" cy="1797405"/>
+                    </a:xfrm>
+                    <a:prstGeom prst="rect">
+                      <a:avLst/>
+                    </a:prstGeom>
+                    <a:noFill/>
+                    <a:ln>
+                      <a:noFill/>
+                    </a:ln>
+                  </pic:spPr>
+                </pic:pic>
+              </a:graphicData>
+            </a:graphic>
+          </wp:inline>
+        </w:drawing>
+      </w:r>
+    </w:p>
+    <w:p/>
+    <w:p/>
     <w:p>
       <w:r>
         <w:t>The code that I will be presenting in this Product page tutorial will be like an insert to a preexisting web page that you already have.</w:t>
@@ -38,7 +96,7 @@
                     </pic:cNvPicPr>
                   </pic:nvPicPr>
                   <pic:blipFill>
-                    <a:blip r:embed="rId5">
+                    <a:blip r:embed="rId6">
                       <a:extLst>
                         <a:ext uri="{28A0092B-C50C-407E-A947-70E740481C1C}">
                           <a14:useLocalDpi xmlns:a14="http://schemas.microsoft.com/office/drawing/2010/main" val="0"/>
@@ -71,67 +129,14 @@
       </w:r>
     </w:p>
     <w:p/>
-    <w:p>
-      <w:r>
-        <w:rPr>
-          <w:noProof/>
-        </w:rPr>
-        <w:drawing>
-          <wp:inline distT="0" distB="0" distL="0" distR="0" wp14:anchorId="6D4DC1F1" wp14:editId="4EAFCD65">
-            <wp:extent cx="2009775" cy="1793910"/>
-            <wp:effectExtent l="0" t="0" r="0" b="0"/>
-            <wp:docPr id="1990242650" name="Picture 1"/>
-            <wp:cNvGraphicFramePr>
-              <a:graphicFrameLocks xmlns:a="http://schemas.openxmlformats.org/drawingml/2006/main" noChangeAspect="1"/>
-            </wp:cNvGraphicFramePr>
-            <a:graphic xmlns:a="http://schemas.openxmlformats.org/drawingml/2006/main">
-              <a:graphicData uri="http://schemas.openxmlformats.org/drawingml/2006/picture">
-                <pic:pic xmlns:pic="http://schemas.openxmlformats.org/drawingml/2006/picture">
-                  <pic:nvPicPr>
-                    <pic:cNvPr id="0" name="Picture 1"/>
-                    <pic:cNvPicPr>
-                      <a:picLocks noChangeAspect="1" noChangeArrowheads="1"/>
-                    </pic:cNvPicPr>
-                  </pic:nvPicPr>
-                  <pic:blipFill>
-                    <a:blip r:embed="rId6">
-                      <a:extLst>
-                        <a:ext uri="{28A0092B-C50C-407E-A947-70E740481C1C}">
-                          <a14:useLocalDpi xmlns:a14="http://schemas.microsoft.com/office/drawing/2010/main" val="0"/>
-                        </a:ext>
-                      </a:extLst>
-                    </a:blip>
-                    <a:srcRect/>
-                    <a:stretch>
-                      <a:fillRect/>
-                    </a:stretch>
-                  </pic:blipFill>
-                  <pic:spPr bwMode="auto">
-                    <a:xfrm>
-                      <a:off x="0" y="0"/>
-                      <a:ext cx="2013691" cy="1797405"/>
-                    </a:xfrm>
-                    <a:prstGeom prst="rect">
-                      <a:avLst/>
-                    </a:prstGeom>
-                    <a:noFill/>
-                    <a:ln>
-                      <a:noFill/>
-                    </a:ln>
-                  </pic:spPr>
-                </pic:pic>
-              </a:graphicData>
-            </a:graphic>
-          </wp:inline>
-        </w:drawing>
-      </w:r>
-    </w:p>
+    <w:p/>
     <w:p/>
     <w:p>
       <w:pPr>
         <w:pStyle w:val="Heading1"/>
       </w:pPr>
       <w:r>
+        <w:lastRenderedPageBreak/>
         <w:t>The Select Options Dropdown</w:t>
       </w:r>
     </w:p>
@@ -142,7 +147,6 @@
     </w:p>
     <w:p>
       <w:r>
-        <w:lastRenderedPageBreak/>
         <w:t>We will be putting this select dropdown widget inside of a navigation. We can call this navigation anything we want but for now we will just be giving it a class of product-filter, since that is what it will be doing</w:t>
       </w:r>
       <w:r>
@@ -333,6 +337,7 @@
     <w:p/>
     <w:p>
       <w:r>
+        <w:lastRenderedPageBreak/>
         <w:t>Inside of the div “sort” which is our select widget, we are going to have two dropdown options. We will put each of these dropdown options</w:t>
       </w:r>
       <w:r>
@@ -341,16 +346,7 @@
     </w:p>
     <w:p>
       <w:r>
-        <w:lastRenderedPageBreak/>
-        <w:t xml:space="preserve">Each drop down will consist of a label, so we know what we are selecting and then the select-option, </w:t>
-      </w:r>
-      <w:proofErr w:type="gramStart"/>
-      <w:r>
-        <w:t>To</w:t>
-      </w:r>
-      <w:proofErr w:type="gramEnd"/>
-      <w:r>
-        <w:t xml:space="preserve"> create this, we will be putting the option tag with the value inside of a tag named select. </w:t>
+        <w:t xml:space="preserve">Each drop down will consist of a label, so we know what we are selecting and then the select-option, To create this, we will be putting the option tag with the value inside of a tag named select. </w:t>
       </w:r>
     </w:p>
     <w:p>
@@ -426,15 +422,7 @@
     </w:p>
     <w:p>
       <w:r>
-        <w:t>Since, in the HTML, we placed this entire thing into the navigation, which we named “product-filter</w:t>
-      </w:r>
-      <w:proofErr w:type="gramStart"/>
-      <w:r>
-        <w:t>”,</w:t>
-      </w:r>
-      <w:proofErr w:type="gramEnd"/>
-      <w:r>
-        <w:t xml:space="preserve"> we will use that to be our flex element. So, we will set the display of product-filter to flex.</w:t>
+        <w:t>Since, in the HTML, we placed this entire thing into the navigation, which we named “product-filter”, we will use that to be our flex element. So, we will set the display of product-filter to flex.</w:t>
       </w:r>
     </w:p>
     <w:p>
@@ -490,38 +478,15 @@
         <w:rPr>
           <w:rStyle w:val="Strong"/>
         </w:rPr>
-        <w:t xml:space="preserve">Setting </w:t>
-      </w:r>
-      <w:proofErr w:type="gramStart"/>
-      <w:r>
-        <w:rPr>
-          <w:rStyle w:val="Strong"/>
-        </w:rPr>
-        <w:t>the .sort</w:t>
-      </w:r>
-      <w:proofErr w:type="gramEnd"/>
-      <w:r>
-        <w:rPr>
-          <w:rStyle w:val="Strong"/>
-        </w:rPr>
-        <w:t xml:space="preserve"> div to flex</w:t>
-      </w:r>
-    </w:p>
-    <w:p>
-      <w:r>
-        <w:lastRenderedPageBreak/>
-        <w:t xml:space="preserve">If you look at your html, you will see that we placed our two div options into another div with a class name </w:t>
-      </w:r>
-      <w:proofErr w:type="gramStart"/>
-      <w:r>
-        <w:t>of .sor</w:t>
-      </w:r>
-      <w:r>
-        <w:t>t</w:t>
-      </w:r>
-      <w:proofErr w:type="gramEnd"/>
-      <w:r>
-        <w:t>. We can nest our flex containers, which is just what we are doing with sort, this is because we will set sort to be displayed as flex, inside of the product-filter div that we have already designated as a flex container.</w:t>
+        <w:t>Setting the .sort div to flex</w:t>
+      </w:r>
+    </w:p>
+    <w:p>
+      <w:r>
+        <w:t>If you look at your html, you will see that we placed our two div options into another div with a class name of .sor</w:t>
+      </w:r>
+      <w:r>
+        <w:t>t. We can nest our flex containers, which is just what we are doing with sort, this is because we will set sort to be displayed as flex, inside of the product-filter div that we have already designated as a flex container.</w:t>
       </w:r>
     </w:p>
     <w:p>
@@ -583,16 +548,8 @@
         <w:rPr>
           <w:rStyle w:val="Strong"/>
         </w:rPr>
-        <w:t xml:space="preserve">The CSS for </w:t>
-      </w:r>
-      <w:proofErr w:type="gramStart"/>
-      <w:r>
-        <w:rPr>
-          <w:rStyle w:val="Strong"/>
-        </w:rPr>
-        <w:t>the .sort</w:t>
-      </w:r>
-      <w:proofErr w:type="gramEnd"/>
+        <w:t>The CSS for the .sort</w:t>
+      </w:r>
     </w:p>
     <w:p>
       <w:pPr>
@@ -659,21 +616,7 @@
         <w:rPr>
           <w:rStyle w:val="Strong"/>
         </w:rPr>
-        <w:t xml:space="preserve">Setting </w:t>
-      </w:r>
-      <w:proofErr w:type="gramStart"/>
-      <w:r>
-        <w:rPr>
-          <w:rStyle w:val="Strong"/>
-        </w:rPr>
-        <w:t>the .collection</w:t>
-      </w:r>
-      <w:proofErr w:type="gramEnd"/>
-      <w:r>
-        <w:rPr>
-          <w:rStyle w:val="Strong"/>
-        </w:rPr>
-        <w:t>-sort div</w:t>
+        <w:t>Setting the .collection-sort div</w:t>
       </w:r>
     </w:p>
     <w:p>
@@ -1070,34 +1013,12 @@
         <w:rPr>
           <w:rStyle w:val="Strong"/>
         </w:rPr>
-        <w:t xml:space="preserve">The CSS for </w:t>
-      </w:r>
-      <w:proofErr w:type="gramStart"/>
-      <w:r>
-        <w:rPr>
-          <w:rStyle w:val="Strong"/>
-        </w:rPr>
-        <w:t>the .products</w:t>
-      </w:r>
-      <w:proofErr w:type="gramEnd"/>
-      <w:r>
-        <w:rPr>
-          <w:rStyle w:val="Strong"/>
-        </w:rPr>
-        <w:t xml:space="preserve"> section</w:t>
-      </w:r>
-    </w:p>
-    <w:p>
-      <w:r>
-        <w:t xml:space="preserve">Before you set the following rules for </w:t>
-      </w:r>
-      <w:proofErr w:type="gramStart"/>
-      <w:r>
-        <w:t>the .products</w:t>
-      </w:r>
-      <w:proofErr w:type="gramEnd"/>
-      <w:r>
-        <w:t xml:space="preserve"> section, you will find that the products are just dropping down in a single column. That is because it was following the rule that you had set for the dropdown box in the navigation, which was with a flex direction of column. We want this to do something different so we will be giving it, its own flex container and setting that container to have its contents wrap.</w:t>
+        <w:t>The CSS for the .products section</w:t>
+      </w:r>
+    </w:p>
+    <w:p>
+      <w:r>
+        <w:t>Before you set the following rules for the .products section, you will find that the products are just dropping down in a single column. That is because it was following the rule that you had set for the dropdown box in the navigation, which was with a flex direction of column. We want this to do something different so we will be giving it, its own flex container and setting that container to have its contents wrap.</w:t>
       </w:r>
     </w:p>
     <w:p>
@@ -1229,15 +1150,7 @@
     </w:p>
     <w:p>
       <w:r>
-        <w:t xml:space="preserve">To do this, we want to add some more properties to </w:t>
-      </w:r>
-      <w:proofErr w:type="gramStart"/>
-      <w:r>
-        <w:t>the .products</w:t>
-      </w:r>
-      <w:proofErr w:type="gramEnd"/>
-      <w:r>
-        <w:t xml:space="preserve"> rule. Like this:</w:t>
+        <w:t>To do this, we want to add some more properties to the .products rule. Like this:</w:t>
       </w:r>
     </w:p>
     <w:p>
@@ -1285,15 +1198,7 @@
     <w:p/>
     <w:p>
       <w:r>
-        <w:t xml:space="preserve">Now we want to add a bit of the padding. The padding will actually go on </w:t>
-      </w:r>
-      <w:proofErr w:type="gramStart"/>
-      <w:r>
-        <w:t>the .product</w:t>
-      </w:r>
-      <w:proofErr w:type="gramEnd"/>
-      <w:r>
-        <w:t>-card rule. I am only adding a 1% padding to my cards, so they have just a bit of space between them.</w:t>
+        <w:t>Now we want to add a bit of the padding. The padding will actually go on the .product-card rule. I am only adding a 1% padding to my cards, so they have just a bit of space between them.</w:t>
       </w:r>
     </w:p>
     <w:p>

</xml_diff>